<commit_message>
Updated with previous review
</commit_message>
<xml_diff>
--- a/Finding Donors for CharityML/Mentor Review.docx
+++ b/Finding Donors for CharityML/Mentor Review.docx
@@ -1193,19 +1193,8 @@
           <w:sz w:val="17"/>
           <w:szCs w:val="17"/>
         </w:rPr>
-        <w:t>Microsoft Azure guide on choosing an algorithm</w:t>
-      </w:r>
-      <w:proofErr w:type="gramStart"/>
-      <w:r>
-        <w:rPr>
-          <w:rFonts w:ascii="Arial" w:eastAsia="Times New Roman" w:hAnsi="Arial" w:cs="Arial"/>
-          <w:color w:val="58646D"/>
-          <w:sz w:val="17"/>
-          <w:szCs w:val="17"/>
-        </w:rPr>
-        <w:t>:</w:t>
-      </w:r>
-      <w:proofErr w:type="gramEnd"/>
+        <w:t>Microsoft Azure guide on choosing an algorithm:</w:t>
+      </w:r>
       <w:r>
         <w:rPr>
           <w:rFonts w:ascii="Arial" w:eastAsia="Times New Roman" w:hAnsi="Arial" w:cs="Arial"/>
@@ -1459,31 +1448,7 @@
           <w:sz w:val="17"/>
           <w:szCs w:val="17"/>
         </w:rPr>
-        <w:t xml:space="preserve">Student correctly implements three supervised learning models and produces </w:t>
-      </w:r>
-      <w:proofErr w:type="gramStart"/>
-      <w:r>
-        <w:rPr>
-          <w:rFonts w:ascii="Arial" w:eastAsia="Times New Roman" w:hAnsi="Arial" w:cs="Arial"/>
-          <w:b/>
-          <w:bCs/>
-          <w:color w:val="2E3D49"/>
-          <w:sz w:val="17"/>
-          <w:szCs w:val="17"/>
-        </w:rPr>
-        <w:t>a performance</w:t>
-      </w:r>
-      <w:proofErr w:type="gramEnd"/>
-      <w:r>
-        <w:rPr>
-          <w:rFonts w:ascii="Arial" w:eastAsia="Times New Roman" w:hAnsi="Arial" w:cs="Arial"/>
-          <w:b/>
-          <w:bCs/>
-          <w:color w:val="2E3D49"/>
-          <w:sz w:val="17"/>
-          <w:szCs w:val="17"/>
-        </w:rPr>
-        <w:t xml:space="preserve"> visualization.</w:t>
+        <w:t>Student correctly implements three supervised learning models and produces a performance visualization.</w:t>
       </w:r>
     </w:p>
     <w:p>
@@ -1497,7 +1462,6 @@
           <w:szCs w:val="17"/>
         </w:rPr>
       </w:pPr>
-      <w:proofErr w:type="gramStart"/>
       <w:r>
         <w:rPr>
           <w:rFonts w:ascii="Arial" w:eastAsia="Times New Roman" w:hAnsi="Arial" w:cs="Arial"/>
@@ -1507,7 +1471,6 @@
         </w:rPr>
         <w:t>Great job generating the results with the 3 sample sizes and setting random states on the classifiers to make your results reproducible.</w:t>
       </w:r>
-      <w:proofErr w:type="gramEnd"/>
     </w:p>
     <w:p>
       <w:pPr>
@@ -1785,31 +1748,7 @@
           <w:sz w:val="17"/>
           <w:szCs w:val="17"/>
         </w:rPr>
-        <w:t xml:space="preserve">Student </w:t>
-      </w:r>
-      <w:proofErr w:type="gramStart"/>
-      <w:r>
-        <w:rPr>
-          <w:rFonts w:ascii="Arial" w:eastAsia="Times New Roman" w:hAnsi="Arial" w:cs="Arial"/>
-          <w:b/>
-          <w:bCs/>
-          <w:color w:val="2E3D49"/>
-          <w:sz w:val="17"/>
-          <w:szCs w:val="17"/>
-        </w:rPr>
-        <w:t>is able</w:t>
-      </w:r>
-      <w:proofErr w:type="gramEnd"/>
-      <w:r>
-        <w:rPr>
-          <w:rFonts w:ascii="Arial" w:eastAsia="Times New Roman" w:hAnsi="Arial" w:cs="Arial"/>
-          <w:b/>
-          <w:bCs/>
-          <w:color w:val="2E3D49"/>
-          <w:sz w:val="17"/>
-          <w:szCs w:val="17"/>
-        </w:rPr>
-        <w:t xml:space="preserve"> to clearly and concisely describe how the optimal model works in layman's terms to someone who is not familiar with machine learning nor has a technical background.</w:t>
+        <w:t>Student is able to clearly and concisely describe how the optimal model works in layman's terms to someone who is not familiar with machine learning nor has a technical background.</w:t>
       </w:r>
     </w:p>
     <w:p>
@@ -2285,7 +2224,6 @@
           <w:szCs w:val="17"/>
         </w:rPr>
       </w:pPr>
-      <w:proofErr w:type="gramStart"/>
       <w:r>
         <w:rPr>
           <w:rFonts w:ascii="Arial" w:eastAsia="Times New Roman" w:hAnsi="Arial" w:cs="Arial"/>
@@ -2313,17 +2251,7 @@
           <w:sz w:val="17"/>
           <w:szCs w:val="17"/>
         </w:rPr>
-        <w:t xml:space="preserve"> of the model and discussing how the features could be considered important to making predictions.</w:t>
-      </w:r>
-      <w:proofErr w:type="gramEnd"/>
-      <w:r>
-        <w:rPr>
-          <w:rFonts w:ascii="Arial" w:eastAsia="Times New Roman" w:hAnsi="Arial" w:cs="Arial"/>
-          <w:color w:val="58646D"/>
-          <w:sz w:val="17"/>
-          <w:szCs w:val="17"/>
-        </w:rPr>
-        <w:t> </w:t>
+        <w:t xml:space="preserve"> of the model and discussing how the features could be considered important to making predictions. </w:t>
       </w:r>
       <w:r>
         <w:rPr>
@@ -2551,6 +2479,2434 @@
       </w:r>
     </w:p>
     <w:p/>
+    <w:p/>
+    <w:p/>
+    <w:p/>
+    <w:p/>
+    <w:p/>
+    <w:p/>
+    <w:p/>
+    <w:p/>
+    <w:p/>
+    <w:p/>
+    <w:p/>
+    <w:p/>
+    <w:p/>
+    <w:p/>
+    <w:p/>
+    <w:p/>
+    <w:p/>
+    <w:p/>
+    <w:p/>
+    <w:p/>
+    <w:p/>
+    <w:p/>
+    <w:p>
+      <w:pPr>
+        <w:pStyle w:val="Heading3"/>
+        <w:shd w:val="clear" w:color="auto" w:fill="FFFFFF"/>
+        <w:spacing w:before="0" w:beforeAutospacing="0" w:after="138" w:afterAutospacing="0"/>
+        <w:jc w:val="center"/>
+        <w:rPr>
+          <w:rFonts w:ascii="inherit" w:hAnsi="inherit" w:cs="Arial"/>
+          <w:b w:val="0"/>
+          <w:bCs w:val="0"/>
+          <w:color w:val="303030"/>
+          <w:sz w:val="24"/>
+          <w:szCs w:val="24"/>
+        </w:rPr>
+      </w:pPr>
+      <w:r>
+        <w:rPr>
+          <w:rFonts w:ascii="inherit" w:hAnsi="inherit" w:cs="Arial"/>
+          <w:b w:val="0"/>
+          <w:bCs w:val="0"/>
+          <w:color w:val="303030"/>
+          <w:sz w:val="24"/>
+          <w:szCs w:val="24"/>
+        </w:rPr>
+        <w:lastRenderedPageBreak/>
+        <w:t>Requires Changes</w:t>
+      </w:r>
+    </w:p>
+    <w:p>
+      <w:pPr>
+        <w:pStyle w:val="Heading4"/>
+        <w:shd w:val="clear" w:color="auto" w:fill="FFFFFF"/>
+        <w:spacing w:before="138" w:after="138"/>
+        <w:jc w:val="center"/>
+        <w:rPr>
+          <w:rFonts w:ascii="inherit" w:hAnsi="inherit" w:cs="Arial"/>
+          <w:caps/>
+          <w:color w:val="7D97AD"/>
+          <w:spacing w:val="12"/>
+          <w:sz w:val="14"/>
+          <w:szCs w:val="14"/>
+        </w:rPr>
+      </w:pPr>
+      <w:r>
+        <w:rPr>
+          <w:rFonts w:ascii="inherit" w:hAnsi="inherit" w:cs="Arial"/>
+          <w:caps/>
+          <w:color w:val="7D97AD"/>
+          <w:spacing w:val="12"/>
+          <w:sz w:val="14"/>
+          <w:szCs w:val="14"/>
+        </w:rPr>
+        <w:t>2 SPECIFICATIONS REQUIRE CHANGES</w:t>
+      </w:r>
+    </w:p>
+    <w:p>
+      <w:pPr>
+        <w:pStyle w:val="NormalWeb"/>
+        <w:shd w:val="clear" w:color="auto" w:fill="FFFFFF"/>
+        <w:spacing w:before="0" w:beforeAutospacing="0" w:after="180" w:afterAutospacing="0" w:line="240" w:lineRule="atLeast"/>
+        <w:rPr>
+          <w:rFonts w:ascii="Arial" w:hAnsi="Arial" w:cs="Arial"/>
+          <w:color w:val="58646D"/>
+          <w:sz w:val="17"/>
+          <w:szCs w:val="17"/>
+        </w:rPr>
+      </w:pPr>
+      <w:r>
+        <w:rPr>
+          <w:rFonts w:ascii="Arial" w:hAnsi="Arial" w:cs="Arial"/>
+          <w:color w:val="58646D"/>
+          <w:sz w:val="17"/>
+          <w:szCs w:val="17"/>
+        </w:rPr>
+        <w:t>Dear student</w:t>
+      </w:r>
+    </w:p>
+    <w:p>
+      <w:pPr>
+        <w:pStyle w:val="NormalWeb"/>
+        <w:shd w:val="clear" w:color="auto" w:fill="FFFFFF"/>
+        <w:spacing w:before="0" w:beforeAutospacing="0" w:after="180" w:afterAutospacing="0" w:line="240" w:lineRule="atLeast"/>
+        <w:rPr>
+          <w:rFonts w:ascii="Arial" w:hAnsi="Arial" w:cs="Arial"/>
+          <w:color w:val="58646D"/>
+          <w:sz w:val="17"/>
+          <w:szCs w:val="17"/>
+        </w:rPr>
+      </w:pPr>
+      <w:r>
+        <w:rPr>
+          <w:rFonts w:ascii="Arial" w:hAnsi="Arial" w:cs="Arial"/>
+          <w:color w:val="58646D"/>
+          <w:sz w:val="17"/>
+          <w:szCs w:val="17"/>
+        </w:rPr>
+        <w:t>Great start on this project! You've clearly understood the material from the tutorials and you've done a great job applying it to this real-world dataset. I've noted a couple of small issues that you should address in the report and code, but these shouldn't take long to fix. Once the project is updated, you should be passing with flying colors. Almost there...keep going!</w:t>
+      </w:r>
+    </w:p>
+    <w:p>
+      <w:pPr>
+        <w:pStyle w:val="NormalWeb"/>
+        <w:shd w:val="clear" w:color="auto" w:fill="FFFFFF"/>
+        <w:spacing w:before="0" w:beforeAutospacing="0" w:after="0" w:afterAutospacing="0" w:line="240" w:lineRule="atLeast"/>
+        <w:rPr>
+          <w:rFonts w:ascii="Arial" w:hAnsi="Arial" w:cs="Arial"/>
+          <w:color w:val="58646D"/>
+          <w:sz w:val="17"/>
+          <w:szCs w:val="17"/>
+        </w:rPr>
+      </w:pPr>
+      <w:r>
+        <w:rPr>
+          <w:rFonts w:ascii="Arial" w:hAnsi="Arial" w:cs="Arial"/>
+          <w:color w:val="58646D"/>
+          <w:sz w:val="17"/>
+          <w:szCs w:val="17"/>
+        </w:rPr>
+        <w:t>Cheers!</w:t>
+      </w:r>
+    </w:p>
+    <w:p>
+      <w:pPr>
+        <w:pStyle w:val="Heading3"/>
+        <w:shd w:val="clear" w:color="auto" w:fill="FFFFFF"/>
+        <w:spacing w:before="276" w:beforeAutospacing="0" w:after="138" w:afterAutospacing="0"/>
+        <w:rPr>
+          <w:rFonts w:ascii="inherit" w:hAnsi="inherit" w:cs="Arial"/>
+          <w:color w:val="2E3D49"/>
+          <w:sz w:val="22"/>
+          <w:szCs w:val="22"/>
+        </w:rPr>
+      </w:pPr>
+      <w:r>
+        <w:rPr>
+          <w:rFonts w:ascii="inherit" w:hAnsi="inherit" w:cs="Arial"/>
+          <w:color w:val="2E3D49"/>
+          <w:sz w:val="22"/>
+          <w:szCs w:val="22"/>
+        </w:rPr>
+        <w:t>Exploring the Data</w:t>
+      </w:r>
+    </w:p>
+    <w:p>
+      <w:pPr>
+        <w:pStyle w:val="NormalWeb"/>
+        <w:shd w:val="clear" w:color="auto" w:fill="FFFFFF"/>
+        <w:spacing w:before="0" w:beforeAutospacing="0" w:after="180" w:afterAutospacing="0" w:line="240" w:lineRule="atLeast"/>
+        <w:rPr>
+          <w:rFonts w:ascii="Arial" w:hAnsi="Arial" w:cs="Arial"/>
+          <w:b/>
+          <w:bCs/>
+          <w:color w:val="2E3D49"/>
+          <w:sz w:val="17"/>
+          <w:szCs w:val="17"/>
+        </w:rPr>
+      </w:pPr>
+      <w:r>
+        <w:rPr>
+          <w:rFonts w:ascii="Arial" w:hAnsi="Arial" w:cs="Arial"/>
+          <w:b/>
+          <w:bCs/>
+          <w:color w:val="2E3D49"/>
+          <w:sz w:val="17"/>
+          <w:szCs w:val="17"/>
+        </w:rPr>
+        <w:t>Student's implementation correctly calculates the following:</w:t>
+      </w:r>
+    </w:p>
+    <w:p>
+      <w:pPr>
+        <w:numPr>
+          <w:ilvl w:val="0"/>
+          <w:numId w:val="2"/>
+        </w:numPr>
+        <w:shd w:val="clear" w:color="auto" w:fill="FFFFFF"/>
+        <w:spacing w:before="100" w:beforeAutospacing="1" w:after="100" w:afterAutospacing="1" w:line="240" w:lineRule="auto"/>
+        <w:rPr>
+          <w:rFonts w:ascii="Arial" w:hAnsi="Arial" w:cs="Arial"/>
+          <w:b/>
+          <w:bCs/>
+          <w:color w:val="2E3D49"/>
+          <w:sz w:val="17"/>
+          <w:szCs w:val="17"/>
+        </w:rPr>
+      </w:pPr>
+      <w:r>
+        <w:rPr>
+          <w:rFonts w:ascii="Arial" w:hAnsi="Arial" w:cs="Arial"/>
+          <w:b/>
+          <w:bCs/>
+          <w:color w:val="2E3D49"/>
+          <w:sz w:val="17"/>
+          <w:szCs w:val="17"/>
+        </w:rPr>
+        <w:t>Number of records</w:t>
+      </w:r>
+    </w:p>
+    <w:p>
+      <w:pPr>
+        <w:numPr>
+          <w:ilvl w:val="0"/>
+          <w:numId w:val="2"/>
+        </w:numPr>
+        <w:shd w:val="clear" w:color="auto" w:fill="FFFFFF"/>
+        <w:spacing w:before="100" w:beforeAutospacing="1" w:after="100" w:afterAutospacing="1" w:line="240" w:lineRule="auto"/>
+        <w:rPr>
+          <w:rFonts w:ascii="Arial" w:hAnsi="Arial" w:cs="Arial"/>
+          <w:b/>
+          <w:bCs/>
+          <w:color w:val="2E3D49"/>
+          <w:sz w:val="17"/>
+          <w:szCs w:val="17"/>
+        </w:rPr>
+      </w:pPr>
+      <w:r>
+        <w:rPr>
+          <w:rFonts w:ascii="Arial" w:hAnsi="Arial" w:cs="Arial"/>
+          <w:b/>
+          <w:bCs/>
+          <w:color w:val="2E3D49"/>
+          <w:sz w:val="17"/>
+          <w:szCs w:val="17"/>
+        </w:rPr>
+        <w:t>Number of individuals with income &gt;$50,000</w:t>
+      </w:r>
+    </w:p>
+    <w:p>
+      <w:pPr>
+        <w:numPr>
+          <w:ilvl w:val="0"/>
+          <w:numId w:val="2"/>
+        </w:numPr>
+        <w:shd w:val="clear" w:color="auto" w:fill="FFFFFF"/>
+        <w:spacing w:before="100" w:beforeAutospacing="1" w:after="100" w:afterAutospacing="1" w:line="240" w:lineRule="auto"/>
+        <w:rPr>
+          <w:rFonts w:ascii="Arial" w:hAnsi="Arial" w:cs="Arial"/>
+          <w:b/>
+          <w:bCs/>
+          <w:color w:val="2E3D49"/>
+          <w:sz w:val="17"/>
+          <w:szCs w:val="17"/>
+        </w:rPr>
+      </w:pPr>
+      <w:r>
+        <w:rPr>
+          <w:rFonts w:ascii="Arial" w:hAnsi="Arial" w:cs="Arial"/>
+          <w:b/>
+          <w:bCs/>
+          <w:color w:val="2E3D49"/>
+          <w:sz w:val="17"/>
+          <w:szCs w:val="17"/>
+        </w:rPr>
+        <w:t>Number of individuals with income &lt;=$50,000</w:t>
+      </w:r>
+    </w:p>
+    <w:p>
+      <w:pPr>
+        <w:numPr>
+          <w:ilvl w:val="0"/>
+          <w:numId w:val="2"/>
+        </w:numPr>
+        <w:shd w:val="clear" w:color="auto" w:fill="FFFFFF"/>
+        <w:spacing w:before="100" w:beforeAutospacing="1" w:after="100" w:afterAutospacing="1" w:line="240" w:lineRule="auto"/>
+        <w:rPr>
+          <w:rFonts w:ascii="Arial" w:hAnsi="Arial" w:cs="Arial"/>
+          <w:b/>
+          <w:bCs/>
+          <w:color w:val="2E3D49"/>
+          <w:sz w:val="17"/>
+          <w:szCs w:val="17"/>
+        </w:rPr>
+      </w:pPr>
+      <w:r>
+        <w:rPr>
+          <w:rFonts w:ascii="Arial" w:hAnsi="Arial" w:cs="Arial"/>
+          <w:b/>
+          <w:bCs/>
+          <w:color w:val="2E3D49"/>
+          <w:sz w:val="17"/>
+          <w:szCs w:val="17"/>
+        </w:rPr>
+        <w:t>Percentage of individuals with income &gt; $50,000</w:t>
+      </w:r>
+    </w:p>
+    <w:p>
+      <w:pPr>
+        <w:pStyle w:val="HTMLPreformatted"/>
+        <w:pBdr>
+          <w:top w:val="single" w:sz="4" w:space="7" w:color="DCDCDC"/>
+          <w:left w:val="single" w:sz="4" w:space="7" w:color="DCDCDC"/>
+          <w:bottom w:val="single" w:sz="4" w:space="7" w:color="DCDCDC"/>
+          <w:right w:val="single" w:sz="4" w:space="7" w:color="DCDCDC"/>
+        </w:pBdr>
+        <w:shd w:val="clear" w:color="auto" w:fill="F5F5F5"/>
+        <w:wordWrap w:val="0"/>
+        <w:spacing w:after="240"/>
+        <w:rPr>
+          <w:rStyle w:val="HTMLCode"/>
+          <w:rFonts w:ascii="Consolas" w:eastAsiaTheme="majorEastAsia" w:hAnsi="Consolas"/>
+          <w:color w:val="333333"/>
+          <w:bdr w:val="none" w:sz="0" w:space="0" w:color="auto" w:frame="1"/>
+        </w:rPr>
+      </w:pPr>
+      <w:r>
+        <w:rPr>
+          <w:rStyle w:val="hljs-constant"/>
+          <w:rFonts w:ascii="Consolas" w:hAnsi="Consolas"/>
+          <w:color w:val="333333"/>
+          <w:bdr w:val="none" w:sz="0" w:space="0" w:color="auto" w:frame="1"/>
+        </w:rPr>
+        <w:t>Total</w:t>
+      </w:r>
+      <w:r>
+        <w:rPr>
+          <w:rStyle w:val="HTMLCode"/>
+          <w:rFonts w:ascii="Consolas" w:eastAsiaTheme="majorEastAsia" w:hAnsi="Consolas"/>
+          <w:color w:val="333333"/>
+          <w:bdr w:val="none" w:sz="0" w:space="0" w:color="auto" w:frame="1"/>
+        </w:rPr>
+        <w:t xml:space="preserve"> number of </w:t>
+      </w:r>
+      <w:r>
+        <w:rPr>
+          <w:rStyle w:val="hljs-symbol"/>
+          <w:rFonts w:ascii="Consolas" w:hAnsi="Consolas"/>
+          <w:color w:val="1C00CF"/>
+          <w:bdr w:val="none" w:sz="0" w:space="0" w:color="auto" w:frame="1"/>
+        </w:rPr>
+        <w:t>records:</w:t>
+      </w:r>
+      <w:r>
+        <w:rPr>
+          <w:rStyle w:val="HTMLCode"/>
+          <w:rFonts w:ascii="Consolas" w:eastAsiaTheme="majorEastAsia" w:hAnsi="Consolas"/>
+          <w:color w:val="333333"/>
+          <w:bdr w:val="none" w:sz="0" w:space="0" w:color="auto" w:frame="1"/>
+        </w:rPr>
+        <w:t xml:space="preserve"> </w:t>
+      </w:r>
+      <w:r>
+        <w:rPr>
+          <w:rStyle w:val="hljs-number"/>
+          <w:rFonts w:ascii="Consolas" w:hAnsi="Consolas"/>
+          <w:color w:val="1C00CF"/>
+          <w:bdr w:val="none" w:sz="0" w:space="0" w:color="auto" w:frame="1"/>
+        </w:rPr>
+        <w:t>45222</w:t>
+      </w:r>
+    </w:p>
+    <w:p>
+      <w:pPr>
+        <w:pStyle w:val="HTMLPreformatted"/>
+        <w:pBdr>
+          <w:top w:val="single" w:sz="4" w:space="7" w:color="DCDCDC"/>
+          <w:left w:val="single" w:sz="4" w:space="7" w:color="DCDCDC"/>
+          <w:bottom w:val="single" w:sz="4" w:space="7" w:color="DCDCDC"/>
+          <w:right w:val="single" w:sz="4" w:space="7" w:color="DCDCDC"/>
+        </w:pBdr>
+        <w:shd w:val="clear" w:color="auto" w:fill="F5F5F5"/>
+        <w:wordWrap w:val="0"/>
+        <w:spacing w:after="240"/>
+        <w:rPr>
+          <w:rStyle w:val="HTMLCode"/>
+          <w:rFonts w:ascii="Consolas" w:eastAsiaTheme="majorEastAsia" w:hAnsi="Consolas"/>
+          <w:color w:val="333333"/>
+          <w:bdr w:val="none" w:sz="0" w:space="0" w:color="auto" w:frame="1"/>
+        </w:rPr>
+      </w:pPr>
+      <w:r>
+        <w:rPr>
+          <w:rStyle w:val="hljs-constant"/>
+          <w:rFonts w:ascii="Consolas" w:hAnsi="Consolas"/>
+          <w:color w:val="333333"/>
+          <w:bdr w:val="none" w:sz="0" w:space="0" w:color="auto" w:frame="1"/>
+        </w:rPr>
+        <w:t>Individuals</w:t>
+      </w:r>
+      <w:r>
+        <w:rPr>
+          <w:rStyle w:val="HTMLCode"/>
+          <w:rFonts w:ascii="Consolas" w:eastAsiaTheme="majorEastAsia" w:hAnsi="Consolas"/>
+          <w:color w:val="333333"/>
+          <w:bdr w:val="none" w:sz="0" w:space="0" w:color="auto" w:frame="1"/>
+        </w:rPr>
+        <w:t xml:space="preserve"> making more than </w:t>
+      </w:r>
+      <w:r>
+        <w:rPr>
+          <w:rStyle w:val="hljs-variable"/>
+          <w:rFonts w:ascii="Consolas" w:hAnsi="Consolas"/>
+          <w:color w:val="3F6E74"/>
+          <w:bdr w:val="none" w:sz="0" w:space="0" w:color="auto" w:frame="1"/>
+        </w:rPr>
+        <w:t>$50</w:t>
+      </w:r>
+      <w:r>
+        <w:rPr>
+          <w:rStyle w:val="HTMLCode"/>
+          <w:rFonts w:ascii="Consolas" w:eastAsiaTheme="majorEastAsia" w:hAnsi="Consolas"/>
+          <w:color w:val="333333"/>
+          <w:bdr w:val="none" w:sz="0" w:space="0" w:color="auto" w:frame="1"/>
+        </w:rPr>
+        <w:t>,</w:t>
+      </w:r>
+      <w:r>
+        <w:rPr>
+          <w:rStyle w:val="hljs-number"/>
+          <w:rFonts w:ascii="Consolas" w:hAnsi="Consolas"/>
+          <w:color w:val="1C00CF"/>
+          <w:bdr w:val="none" w:sz="0" w:space="0" w:color="auto" w:frame="1"/>
+        </w:rPr>
+        <w:t>000</w:t>
+      </w:r>
+      <w:r>
+        <w:rPr>
+          <w:rStyle w:val="hljs-symbol"/>
+          <w:rFonts w:ascii="Consolas" w:hAnsi="Consolas"/>
+          <w:color w:val="1C00CF"/>
+          <w:bdr w:val="none" w:sz="0" w:space="0" w:color="auto" w:frame="1"/>
+        </w:rPr>
+        <w:t>:</w:t>
+      </w:r>
+      <w:r>
+        <w:rPr>
+          <w:rStyle w:val="HTMLCode"/>
+          <w:rFonts w:ascii="Consolas" w:eastAsiaTheme="majorEastAsia" w:hAnsi="Consolas"/>
+          <w:color w:val="333333"/>
+          <w:bdr w:val="none" w:sz="0" w:space="0" w:color="auto" w:frame="1"/>
+        </w:rPr>
+        <w:t xml:space="preserve"> </w:t>
+      </w:r>
+      <w:r>
+        <w:rPr>
+          <w:rStyle w:val="hljs-number"/>
+          <w:rFonts w:ascii="Consolas" w:hAnsi="Consolas"/>
+          <w:color w:val="1C00CF"/>
+          <w:bdr w:val="none" w:sz="0" w:space="0" w:color="auto" w:frame="1"/>
+        </w:rPr>
+        <w:t>11208</w:t>
+      </w:r>
+    </w:p>
+    <w:p>
+      <w:pPr>
+        <w:pStyle w:val="HTMLPreformatted"/>
+        <w:pBdr>
+          <w:top w:val="single" w:sz="4" w:space="7" w:color="DCDCDC"/>
+          <w:left w:val="single" w:sz="4" w:space="7" w:color="DCDCDC"/>
+          <w:bottom w:val="single" w:sz="4" w:space="7" w:color="DCDCDC"/>
+          <w:right w:val="single" w:sz="4" w:space="7" w:color="DCDCDC"/>
+        </w:pBdr>
+        <w:shd w:val="clear" w:color="auto" w:fill="F5F5F5"/>
+        <w:wordWrap w:val="0"/>
+        <w:spacing w:after="240"/>
+        <w:rPr>
+          <w:rStyle w:val="HTMLCode"/>
+          <w:rFonts w:ascii="Consolas" w:eastAsiaTheme="majorEastAsia" w:hAnsi="Consolas"/>
+          <w:color w:val="333333"/>
+          <w:bdr w:val="none" w:sz="0" w:space="0" w:color="auto" w:frame="1"/>
+        </w:rPr>
+      </w:pPr>
+      <w:r>
+        <w:rPr>
+          <w:rStyle w:val="hljs-constant"/>
+          <w:rFonts w:ascii="Consolas" w:hAnsi="Consolas"/>
+          <w:color w:val="333333"/>
+          <w:bdr w:val="none" w:sz="0" w:space="0" w:color="auto" w:frame="1"/>
+        </w:rPr>
+        <w:t>Individuals</w:t>
+      </w:r>
+      <w:r>
+        <w:rPr>
+          <w:rStyle w:val="HTMLCode"/>
+          <w:rFonts w:ascii="Consolas" w:eastAsiaTheme="majorEastAsia" w:hAnsi="Consolas"/>
+          <w:color w:val="333333"/>
+          <w:bdr w:val="none" w:sz="0" w:space="0" w:color="auto" w:frame="1"/>
+        </w:rPr>
+        <w:t xml:space="preserve"> making at most </w:t>
+      </w:r>
+      <w:r>
+        <w:rPr>
+          <w:rStyle w:val="hljs-variable"/>
+          <w:rFonts w:ascii="Consolas" w:hAnsi="Consolas"/>
+          <w:color w:val="3F6E74"/>
+          <w:bdr w:val="none" w:sz="0" w:space="0" w:color="auto" w:frame="1"/>
+        </w:rPr>
+        <w:t>$50</w:t>
+      </w:r>
+      <w:r>
+        <w:rPr>
+          <w:rStyle w:val="HTMLCode"/>
+          <w:rFonts w:ascii="Consolas" w:eastAsiaTheme="majorEastAsia" w:hAnsi="Consolas"/>
+          <w:color w:val="333333"/>
+          <w:bdr w:val="none" w:sz="0" w:space="0" w:color="auto" w:frame="1"/>
+        </w:rPr>
+        <w:t>,</w:t>
+      </w:r>
+      <w:r>
+        <w:rPr>
+          <w:rStyle w:val="hljs-number"/>
+          <w:rFonts w:ascii="Consolas" w:hAnsi="Consolas"/>
+          <w:color w:val="1C00CF"/>
+          <w:bdr w:val="none" w:sz="0" w:space="0" w:color="auto" w:frame="1"/>
+        </w:rPr>
+        <w:t>000</w:t>
+      </w:r>
+      <w:r>
+        <w:rPr>
+          <w:rStyle w:val="hljs-symbol"/>
+          <w:rFonts w:ascii="Consolas" w:hAnsi="Consolas"/>
+          <w:color w:val="1C00CF"/>
+          <w:bdr w:val="none" w:sz="0" w:space="0" w:color="auto" w:frame="1"/>
+        </w:rPr>
+        <w:t>:</w:t>
+      </w:r>
+      <w:r>
+        <w:rPr>
+          <w:rStyle w:val="HTMLCode"/>
+          <w:rFonts w:ascii="Consolas" w:eastAsiaTheme="majorEastAsia" w:hAnsi="Consolas"/>
+          <w:color w:val="333333"/>
+          <w:bdr w:val="none" w:sz="0" w:space="0" w:color="auto" w:frame="1"/>
+        </w:rPr>
+        <w:t xml:space="preserve"> </w:t>
+      </w:r>
+      <w:r>
+        <w:rPr>
+          <w:rStyle w:val="hljs-number"/>
+          <w:rFonts w:ascii="Consolas" w:hAnsi="Consolas"/>
+          <w:color w:val="1C00CF"/>
+          <w:bdr w:val="none" w:sz="0" w:space="0" w:color="auto" w:frame="1"/>
+        </w:rPr>
+        <w:t>34014</w:t>
+      </w:r>
+    </w:p>
+    <w:p>
+      <w:pPr>
+        <w:pStyle w:val="HTMLPreformatted"/>
+        <w:pBdr>
+          <w:top w:val="single" w:sz="4" w:space="7" w:color="DCDCDC"/>
+          <w:left w:val="single" w:sz="4" w:space="7" w:color="DCDCDC"/>
+          <w:bottom w:val="single" w:sz="4" w:space="7" w:color="DCDCDC"/>
+          <w:right w:val="single" w:sz="4" w:space="7" w:color="DCDCDC"/>
+        </w:pBdr>
+        <w:shd w:val="clear" w:color="auto" w:fill="F5F5F5"/>
+        <w:wordWrap w:val="0"/>
+        <w:spacing w:after="240"/>
+        <w:rPr>
+          <w:rStyle w:val="HTMLCode"/>
+          <w:rFonts w:ascii="Consolas" w:eastAsiaTheme="majorEastAsia" w:hAnsi="Consolas"/>
+          <w:color w:val="333333"/>
+          <w:bdr w:val="none" w:sz="0" w:space="0" w:color="auto" w:frame="1"/>
+        </w:rPr>
+      </w:pPr>
+      <w:r>
+        <w:rPr>
+          <w:rStyle w:val="hljs-constant"/>
+          <w:rFonts w:ascii="Consolas" w:hAnsi="Consolas"/>
+          <w:color w:val="333333"/>
+          <w:bdr w:val="none" w:sz="0" w:space="0" w:color="auto" w:frame="1"/>
+        </w:rPr>
+        <w:t>Percentage</w:t>
+      </w:r>
+      <w:r>
+        <w:rPr>
+          <w:rStyle w:val="HTMLCode"/>
+          <w:rFonts w:ascii="Consolas" w:eastAsiaTheme="majorEastAsia" w:hAnsi="Consolas"/>
+          <w:color w:val="333333"/>
+          <w:bdr w:val="none" w:sz="0" w:space="0" w:color="auto" w:frame="1"/>
+        </w:rPr>
+        <w:t xml:space="preserve"> of individuals making more than </w:t>
+      </w:r>
+      <w:r>
+        <w:rPr>
+          <w:rStyle w:val="hljs-variable"/>
+          <w:rFonts w:ascii="Consolas" w:hAnsi="Consolas"/>
+          <w:color w:val="3F6E74"/>
+          <w:bdr w:val="none" w:sz="0" w:space="0" w:color="auto" w:frame="1"/>
+        </w:rPr>
+        <w:t>$50</w:t>
+      </w:r>
+      <w:r>
+        <w:rPr>
+          <w:rStyle w:val="HTMLCode"/>
+          <w:rFonts w:ascii="Consolas" w:eastAsiaTheme="majorEastAsia" w:hAnsi="Consolas"/>
+          <w:color w:val="333333"/>
+          <w:bdr w:val="none" w:sz="0" w:space="0" w:color="auto" w:frame="1"/>
+        </w:rPr>
+        <w:t>,</w:t>
+      </w:r>
+      <w:r>
+        <w:rPr>
+          <w:rStyle w:val="hljs-number"/>
+          <w:rFonts w:ascii="Consolas" w:hAnsi="Consolas"/>
+          <w:color w:val="1C00CF"/>
+          <w:bdr w:val="none" w:sz="0" w:space="0" w:color="auto" w:frame="1"/>
+        </w:rPr>
+        <w:t>000</w:t>
+      </w:r>
+      <w:r>
+        <w:rPr>
+          <w:rStyle w:val="hljs-symbol"/>
+          <w:rFonts w:ascii="Consolas" w:hAnsi="Consolas"/>
+          <w:color w:val="1C00CF"/>
+          <w:bdr w:val="none" w:sz="0" w:space="0" w:color="auto" w:frame="1"/>
+        </w:rPr>
+        <w:t>:</w:t>
+      </w:r>
+      <w:r>
+        <w:rPr>
+          <w:rStyle w:val="HTMLCode"/>
+          <w:rFonts w:ascii="Consolas" w:eastAsiaTheme="majorEastAsia" w:hAnsi="Consolas"/>
+          <w:color w:val="333333"/>
+          <w:bdr w:val="none" w:sz="0" w:space="0" w:color="auto" w:frame="1"/>
+        </w:rPr>
+        <w:t xml:space="preserve"> </w:t>
+      </w:r>
+      <w:r>
+        <w:rPr>
+          <w:rStyle w:val="hljs-number"/>
+          <w:rFonts w:ascii="Consolas" w:hAnsi="Consolas"/>
+          <w:color w:val="1C00CF"/>
+          <w:bdr w:val="none" w:sz="0" w:space="0" w:color="auto" w:frame="1"/>
+        </w:rPr>
+        <w:t>24.78439697492371</w:t>
+      </w:r>
+      <w:r>
+        <w:rPr>
+          <w:rStyle w:val="HTMLCode"/>
+          <w:rFonts w:ascii="Consolas" w:eastAsiaTheme="majorEastAsia" w:hAnsi="Consolas"/>
+          <w:color w:val="333333"/>
+          <w:bdr w:val="none" w:sz="0" w:space="0" w:color="auto" w:frame="1"/>
+        </w:rPr>
+        <w:t>%</w:t>
+      </w:r>
+    </w:p>
+    <w:p>
+      <w:pPr>
+        <w:pStyle w:val="NormalWeb"/>
+        <w:shd w:val="clear" w:color="auto" w:fill="FFFFFF"/>
+        <w:spacing w:before="0" w:beforeAutospacing="0" w:after="0" w:afterAutospacing="0" w:line="240" w:lineRule="atLeast"/>
+        <w:rPr>
+          <w:rFonts w:ascii="Arial" w:hAnsi="Arial" w:cs="Arial"/>
+          <w:color w:val="58646D"/>
+          <w:sz w:val="17"/>
+          <w:szCs w:val="17"/>
+        </w:rPr>
+      </w:pPr>
+      <w:r>
+        <w:rPr>
+          <w:rFonts w:ascii="Arial" w:hAnsi="Arial" w:cs="Arial"/>
+          <w:color w:val="58646D"/>
+          <w:sz w:val="17"/>
+          <w:szCs w:val="17"/>
+        </w:rPr>
+        <w:t>Perfect!</w:t>
+      </w:r>
+    </w:p>
+    <w:p>
+      <w:pPr>
+        <w:pStyle w:val="Heading3"/>
+        <w:shd w:val="clear" w:color="auto" w:fill="FFFFFF"/>
+        <w:spacing w:before="276" w:beforeAutospacing="0" w:after="138" w:afterAutospacing="0"/>
+        <w:rPr>
+          <w:rFonts w:ascii="inherit" w:hAnsi="inherit" w:cs="Arial"/>
+          <w:color w:val="2E3D49"/>
+          <w:sz w:val="22"/>
+          <w:szCs w:val="22"/>
+        </w:rPr>
+      </w:pPr>
+      <w:r>
+        <w:rPr>
+          <w:rFonts w:ascii="inherit" w:hAnsi="inherit" w:cs="Arial"/>
+          <w:color w:val="2E3D49"/>
+          <w:sz w:val="22"/>
+          <w:szCs w:val="22"/>
+        </w:rPr>
+        <w:t>Preparing the Data</w:t>
+      </w:r>
+    </w:p>
+    <w:p>
+      <w:pPr>
+        <w:pStyle w:val="NormalWeb"/>
+        <w:shd w:val="clear" w:color="auto" w:fill="FFFFFF"/>
+        <w:spacing w:before="0" w:beforeAutospacing="0" w:after="0" w:afterAutospacing="0" w:line="240" w:lineRule="atLeast"/>
+        <w:rPr>
+          <w:rFonts w:ascii="Arial" w:hAnsi="Arial" w:cs="Arial"/>
+          <w:b/>
+          <w:bCs/>
+          <w:color w:val="2E3D49"/>
+          <w:sz w:val="17"/>
+          <w:szCs w:val="17"/>
+        </w:rPr>
+      </w:pPr>
+      <w:r>
+        <w:rPr>
+          <w:rFonts w:ascii="Arial" w:hAnsi="Arial" w:cs="Arial"/>
+          <w:b/>
+          <w:bCs/>
+          <w:color w:val="2E3D49"/>
+          <w:sz w:val="17"/>
+          <w:szCs w:val="17"/>
+        </w:rPr>
+        <w:t>Student correctly implements one-hot encoding for the feature and income data.</w:t>
+      </w:r>
+    </w:p>
+    <w:p>
+      <w:pPr>
+        <w:pStyle w:val="HTMLPreformatted"/>
+        <w:pBdr>
+          <w:top w:val="single" w:sz="4" w:space="7" w:color="DCDCDC"/>
+          <w:left w:val="single" w:sz="4" w:space="7" w:color="DCDCDC"/>
+          <w:bottom w:val="single" w:sz="4" w:space="7" w:color="DCDCDC"/>
+          <w:right w:val="single" w:sz="4" w:space="7" w:color="DCDCDC"/>
+        </w:pBdr>
+        <w:shd w:val="clear" w:color="auto" w:fill="F5F5F5"/>
+        <w:wordWrap w:val="0"/>
+        <w:spacing w:after="240"/>
+        <w:rPr>
+          <w:rStyle w:val="HTMLCode"/>
+          <w:rFonts w:ascii="Consolas" w:eastAsiaTheme="majorEastAsia" w:hAnsi="Consolas"/>
+          <w:color w:val="333333"/>
+          <w:bdr w:val="none" w:sz="0" w:space="0" w:color="auto" w:frame="1"/>
+        </w:rPr>
+      </w:pPr>
+      <w:r>
+        <w:rPr>
+          <w:rStyle w:val="hljs-comment"/>
+          <w:rFonts w:ascii="Consolas" w:hAnsi="Consolas"/>
+          <w:color w:val="006A00"/>
+          <w:bdr w:val="none" w:sz="0" w:space="0" w:color="auto" w:frame="1"/>
+        </w:rPr>
+        <w:t xml:space="preserve"># </w:t>
+      </w:r>
+      <w:r>
+        <w:rPr>
+          <w:rStyle w:val="hljs-keyword"/>
+          <w:rFonts w:ascii="Consolas" w:hAnsi="Consolas"/>
+          <w:b/>
+          <w:bCs/>
+          <w:color w:val="AA0D91"/>
+          <w:bdr w:val="none" w:sz="0" w:space="0" w:color="auto" w:frame="1"/>
+        </w:rPr>
+        <w:t>TODO</w:t>
+      </w:r>
+      <w:r>
+        <w:rPr>
+          <w:rStyle w:val="hljs-comment"/>
+          <w:rFonts w:ascii="Consolas" w:hAnsi="Consolas"/>
+          <w:color w:val="006A00"/>
+          <w:bdr w:val="none" w:sz="0" w:space="0" w:color="auto" w:frame="1"/>
+        </w:rPr>
+        <w:t>: Encode the '</w:t>
+      </w:r>
+      <w:proofErr w:type="spellStart"/>
+      <w:r>
+        <w:rPr>
+          <w:rStyle w:val="hljs-comment"/>
+          <w:rFonts w:ascii="Consolas" w:hAnsi="Consolas"/>
+          <w:color w:val="006A00"/>
+          <w:bdr w:val="none" w:sz="0" w:space="0" w:color="auto" w:frame="1"/>
+        </w:rPr>
+        <w:t>income_raw</w:t>
+      </w:r>
+      <w:proofErr w:type="spellEnd"/>
+      <w:r>
+        <w:rPr>
+          <w:rStyle w:val="hljs-comment"/>
+          <w:rFonts w:ascii="Consolas" w:hAnsi="Consolas"/>
+          <w:color w:val="006A00"/>
+          <w:bdr w:val="none" w:sz="0" w:space="0" w:color="auto" w:frame="1"/>
+        </w:rPr>
+        <w:t>' data to numerical values</w:t>
+      </w:r>
+    </w:p>
+    <w:p>
+      <w:pPr>
+        <w:pStyle w:val="HTMLPreformatted"/>
+        <w:pBdr>
+          <w:top w:val="single" w:sz="4" w:space="7" w:color="DCDCDC"/>
+          <w:left w:val="single" w:sz="4" w:space="7" w:color="DCDCDC"/>
+          <w:bottom w:val="single" w:sz="4" w:space="7" w:color="DCDCDC"/>
+          <w:right w:val="single" w:sz="4" w:space="7" w:color="DCDCDC"/>
+        </w:pBdr>
+        <w:shd w:val="clear" w:color="auto" w:fill="F5F5F5"/>
+        <w:wordWrap w:val="0"/>
+        <w:spacing w:after="240"/>
+        <w:rPr>
+          <w:rStyle w:val="HTMLCode"/>
+          <w:rFonts w:ascii="Consolas" w:eastAsiaTheme="majorEastAsia" w:hAnsi="Consolas"/>
+          <w:color w:val="333333"/>
+          <w:bdr w:val="none" w:sz="0" w:space="0" w:color="auto" w:frame="1"/>
+        </w:rPr>
+      </w:pPr>
+      <w:r>
+        <w:rPr>
+          <w:rStyle w:val="HTMLCode"/>
+          <w:rFonts w:ascii="Consolas" w:eastAsiaTheme="majorEastAsia" w:hAnsi="Consolas"/>
+          <w:color w:val="333333"/>
+          <w:bdr w:val="none" w:sz="0" w:space="0" w:color="auto" w:frame="1"/>
+        </w:rPr>
+        <w:t>conversion = {</w:t>
+      </w:r>
+      <w:r>
+        <w:rPr>
+          <w:rStyle w:val="hljs-string"/>
+          <w:rFonts w:ascii="Consolas" w:hAnsi="Consolas"/>
+          <w:color w:val="C41A16"/>
+          <w:bdr w:val="none" w:sz="0" w:space="0" w:color="auto" w:frame="1"/>
+        </w:rPr>
+        <w:t>"&lt;=50K"</w:t>
+      </w:r>
+      <w:r>
+        <w:rPr>
+          <w:rStyle w:val="hljs-symbol"/>
+          <w:rFonts w:ascii="Consolas" w:hAnsi="Consolas"/>
+          <w:color w:val="1C00CF"/>
+          <w:bdr w:val="none" w:sz="0" w:space="0" w:color="auto" w:frame="1"/>
+        </w:rPr>
+        <w:t>:</w:t>
+      </w:r>
+      <w:r>
+        <w:rPr>
+          <w:rStyle w:val="hljs-number"/>
+          <w:rFonts w:ascii="Consolas" w:hAnsi="Consolas"/>
+          <w:color w:val="1C00CF"/>
+          <w:bdr w:val="none" w:sz="0" w:space="0" w:color="auto" w:frame="1"/>
+        </w:rPr>
+        <w:t>0</w:t>
+      </w:r>
+      <w:r>
+        <w:rPr>
+          <w:rStyle w:val="HTMLCode"/>
+          <w:rFonts w:ascii="Consolas" w:eastAsiaTheme="majorEastAsia" w:hAnsi="Consolas"/>
+          <w:color w:val="333333"/>
+          <w:bdr w:val="none" w:sz="0" w:space="0" w:color="auto" w:frame="1"/>
+        </w:rPr>
+        <w:t xml:space="preserve">, </w:t>
+      </w:r>
+      <w:r>
+        <w:rPr>
+          <w:rStyle w:val="hljs-string"/>
+          <w:rFonts w:ascii="Consolas" w:hAnsi="Consolas"/>
+          <w:color w:val="C41A16"/>
+          <w:bdr w:val="none" w:sz="0" w:space="0" w:color="auto" w:frame="1"/>
+        </w:rPr>
+        <w:t>"&gt;50K"</w:t>
+      </w:r>
+      <w:r>
+        <w:rPr>
+          <w:rStyle w:val="hljs-symbol"/>
+          <w:rFonts w:ascii="Consolas" w:hAnsi="Consolas"/>
+          <w:color w:val="1C00CF"/>
+          <w:bdr w:val="none" w:sz="0" w:space="0" w:color="auto" w:frame="1"/>
+        </w:rPr>
+        <w:t>:</w:t>
+      </w:r>
+      <w:r>
+        <w:rPr>
+          <w:rStyle w:val="hljs-number"/>
+          <w:rFonts w:ascii="Consolas" w:hAnsi="Consolas"/>
+          <w:color w:val="1C00CF"/>
+          <w:bdr w:val="none" w:sz="0" w:space="0" w:color="auto" w:frame="1"/>
+        </w:rPr>
+        <w:t>1</w:t>
+      </w:r>
+      <w:r>
+        <w:rPr>
+          <w:rStyle w:val="HTMLCode"/>
+          <w:rFonts w:ascii="Consolas" w:eastAsiaTheme="majorEastAsia" w:hAnsi="Consolas"/>
+          <w:color w:val="333333"/>
+          <w:bdr w:val="none" w:sz="0" w:space="0" w:color="auto" w:frame="1"/>
+        </w:rPr>
+        <w:t>}</w:t>
+      </w:r>
+    </w:p>
+    <w:p>
+      <w:pPr>
+        <w:pStyle w:val="HTMLPreformatted"/>
+        <w:pBdr>
+          <w:top w:val="single" w:sz="4" w:space="7" w:color="DCDCDC"/>
+          <w:left w:val="single" w:sz="4" w:space="7" w:color="DCDCDC"/>
+          <w:bottom w:val="single" w:sz="4" w:space="7" w:color="DCDCDC"/>
+          <w:right w:val="single" w:sz="4" w:space="7" w:color="DCDCDC"/>
+        </w:pBdr>
+        <w:shd w:val="clear" w:color="auto" w:fill="F5F5F5"/>
+        <w:wordWrap w:val="0"/>
+        <w:spacing w:after="240"/>
+        <w:rPr>
+          <w:rStyle w:val="HTMLCode"/>
+          <w:rFonts w:ascii="Consolas" w:eastAsiaTheme="majorEastAsia" w:hAnsi="Consolas"/>
+          <w:color w:val="333333"/>
+          <w:bdr w:val="none" w:sz="0" w:space="0" w:color="auto" w:frame="1"/>
+        </w:rPr>
+      </w:pPr>
+      <w:r>
+        <w:rPr>
+          <w:rStyle w:val="HTMLCode"/>
+          <w:rFonts w:ascii="Consolas" w:eastAsiaTheme="majorEastAsia" w:hAnsi="Consolas"/>
+          <w:color w:val="333333"/>
+          <w:bdr w:val="none" w:sz="0" w:space="0" w:color="auto" w:frame="1"/>
+        </w:rPr>
+        <w:t xml:space="preserve">income = </w:t>
+      </w:r>
+      <w:proofErr w:type="spellStart"/>
+      <w:r>
+        <w:rPr>
+          <w:rStyle w:val="HTMLCode"/>
+          <w:rFonts w:ascii="Consolas" w:eastAsiaTheme="majorEastAsia" w:hAnsi="Consolas"/>
+          <w:color w:val="333333"/>
+          <w:bdr w:val="none" w:sz="0" w:space="0" w:color="auto" w:frame="1"/>
+        </w:rPr>
+        <w:t>income_raw.replace</w:t>
+      </w:r>
+      <w:proofErr w:type="spellEnd"/>
+      <w:r>
+        <w:rPr>
+          <w:rStyle w:val="HTMLCode"/>
+          <w:rFonts w:ascii="Consolas" w:eastAsiaTheme="majorEastAsia" w:hAnsi="Consolas"/>
+          <w:color w:val="333333"/>
+          <w:bdr w:val="none" w:sz="0" w:space="0" w:color="auto" w:frame="1"/>
+        </w:rPr>
+        <w:t>(conversion)</w:t>
+      </w:r>
+    </w:p>
+    <w:p>
+      <w:pPr>
+        <w:pStyle w:val="NormalWeb"/>
+        <w:shd w:val="clear" w:color="auto" w:fill="FFFFFF"/>
+        <w:spacing w:before="0" w:beforeAutospacing="0" w:after="180" w:afterAutospacing="0" w:line="240" w:lineRule="atLeast"/>
+        <w:rPr>
+          <w:rFonts w:ascii="Arial" w:hAnsi="Arial" w:cs="Arial"/>
+          <w:color w:val="58646D"/>
+          <w:sz w:val="17"/>
+          <w:szCs w:val="17"/>
+        </w:rPr>
+      </w:pPr>
+      <w:r>
+        <w:rPr>
+          <w:rFonts w:ascii="Arial" w:hAnsi="Arial" w:cs="Arial"/>
+          <w:color w:val="58646D"/>
+          <w:sz w:val="17"/>
+          <w:szCs w:val="17"/>
+        </w:rPr>
+        <w:t>Nice job! You can also use a lambda function to encode the labels too:</w:t>
+      </w:r>
+    </w:p>
+    <w:p>
+      <w:pPr>
+        <w:pStyle w:val="HTMLPreformatted"/>
+        <w:pBdr>
+          <w:top w:val="single" w:sz="4" w:space="7" w:color="DCDCDC"/>
+          <w:left w:val="single" w:sz="4" w:space="7" w:color="DCDCDC"/>
+          <w:bottom w:val="single" w:sz="4" w:space="7" w:color="DCDCDC"/>
+          <w:right w:val="single" w:sz="4" w:space="7" w:color="DCDCDC"/>
+        </w:pBdr>
+        <w:shd w:val="clear" w:color="auto" w:fill="F5F5F5"/>
+        <w:wordWrap w:val="0"/>
+        <w:spacing w:after="240"/>
+        <w:rPr>
+          <w:rStyle w:val="HTMLCode"/>
+          <w:rFonts w:ascii="Consolas" w:eastAsiaTheme="majorEastAsia" w:hAnsi="Consolas"/>
+          <w:color w:val="333333"/>
+          <w:bdr w:val="none" w:sz="0" w:space="0" w:color="auto" w:frame="1"/>
+        </w:rPr>
+      </w:pPr>
+      <w:r>
+        <w:rPr>
+          <w:rStyle w:val="HTMLCode"/>
+          <w:rFonts w:ascii="Consolas" w:eastAsiaTheme="majorEastAsia" w:hAnsi="Consolas"/>
+          <w:color w:val="333333"/>
+          <w:bdr w:val="none" w:sz="0" w:space="0" w:color="auto" w:frame="1"/>
+        </w:rPr>
+        <w:t xml:space="preserve">income = </w:t>
+      </w:r>
+      <w:proofErr w:type="spellStart"/>
+      <w:r>
+        <w:rPr>
+          <w:rStyle w:val="HTMLCode"/>
+          <w:rFonts w:ascii="Consolas" w:eastAsiaTheme="majorEastAsia" w:hAnsi="Consolas"/>
+          <w:color w:val="333333"/>
+          <w:bdr w:val="none" w:sz="0" w:space="0" w:color="auto" w:frame="1"/>
+        </w:rPr>
+        <w:t>income_raw.apply</w:t>
+      </w:r>
+      <w:proofErr w:type="spellEnd"/>
+      <w:r>
+        <w:rPr>
+          <w:rStyle w:val="HTMLCode"/>
+          <w:rFonts w:ascii="Consolas" w:eastAsiaTheme="majorEastAsia" w:hAnsi="Consolas"/>
+          <w:color w:val="333333"/>
+          <w:bdr w:val="none" w:sz="0" w:space="0" w:color="auto" w:frame="1"/>
+        </w:rPr>
+        <w:t>(</w:t>
+      </w:r>
+      <w:r>
+        <w:rPr>
+          <w:rStyle w:val="hljs-keyword"/>
+          <w:rFonts w:ascii="Consolas" w:hAnsi="Consolas"/>
+          <w:color w:val="AA0D91"/>
+          <w:bdr w:val="none" w:sz="0" w:space="0" w:color="auto" w:frame="1"/>
+        </w:rPr>
+        <w:t>lambda</w:t>
+      </w:r>
+      <w:r>
+        <w:rPr>
+          <w:rStyle w:val="HTMLCode"/>
+          <w:rFonts w:ascii="Consolas" w:eastAsiaTheme="majorEastAsia" w:hAnsi="Consolas"/>
+          <w:color w:val="333333"/>
+          <w:bdr w:val="none" w:sz="0" w:space="0" w:color="auto" w:frame="1"/>
+        </w:rPr>
+        <w:t xml:space="preserve"> x: </w:t>
+      </w:r>
+      <w:r>
+        <w:rPr>
+          <w:rStyle w:val="hljs-number"/>
+          <w:rFonts w:ascii="Consolas" w:hAnsi="Consolas"/>
+          <w:color w:val="1C00CF"/>
+          <w:bdr w:val="none" w:sz="0" w:space="0" w:color="auto" w:frame="1"/>
+        </w:rPr>
+        <w:t>0</w:t>
+      </w:r>
+      <w:r>
+        <w:rPr>
+          <w:rStyle w:val="HTMLCode"/>
+          <w:rFonts w:ascii="Consolas" w:eastAsiaTheme="majorEastAsia" w:hAnsi="Consolas"/>
+          <w:color w:val="333333"/>
+          <w:bdr w:val="none" w:sz="0" w:space="0" w:color="auto" w:frame="1"/>
+        </w:rPr>
+        <w:t xml:space="preserve"> </w:t>
+      </w:r>
+      <w:r>
+        <w:rPr>
+          <w:rStyle w:val="hljs-keyword"/>
+          <w:rFonts w:ascii="Consolas" w:hAnsi="Consolas"/>
+          <w:color w:val="AA0D91"/>
+          <w:bdr w:val="none" w:sz="0" w:space="0" w:color="auto" w:frame="1"/>
+        </w:rPr>
+        <w:t>if</w:t>
+      </w:r>
+      <w:r>
+        <w:rPr>
+          <w:rStyle w:val="HTMLCode"/>
+          <w:rFonts w:ascii="Consolas" w:eastAsiaTheme="majorEastAsia" w:hAnsi="Consolas"/>
+          <w:color w:val="333333"/>
+          <w:bdr w:val="none" w:sz="0" w:space="0" w:color="auto" w:frame="1"/>
+        </w:rPr>
+        <w:t xml:space="preserve"> x == </w:t>
+      </w:r>
+      <w:r>
+        <w:rPr>
+          <w:rStyle w:val="hljs-string"/>
+          <w:rFonts w:ascii="Consolas" w:hAnsi="Consolas"/>
+          <w:color w:val="C41A16"/>
+          <w:bdr w:val="none" w:sz="0" w:space="0" w:color="auto" w:frame="1"/>
+        </w:rPr>
+        <w:t>'&lt;=50K'</w:t>
+      </w:r>
+      <w:r>
+        <w:rPr>
+          <w:rStyle w:val="HTMLCode"/>
+          <w:rFonts w:ascii="Consolas" w:eastAsiaTheme="majorEastAsia" w:hAnsi="Consolas"/>
+          <w:color w:val="333333"/>
+          <w:bdr w:val="none" w:sz="0" w:space="0" w:color="auto" w:frame="1"/>
+        </w:rPr>
+        <w:t xml:space="preserve"> </w:t>
+      </w:r>
+      <w:r>
+        <w:rPr>
+          <w:rStyle w:val="hljs-keyword"/>
+          <w:rFonts w:ascii="Consolas" w:hAnsi="Consolas"/>
+          <w:color w:val="AA0D91"/>
+          <w:bdr w:val="none" w:sz="0" w:space="0" w:color="auto" w:frame="1"/>
+        </w:rPr>
+        <w:t>else</w:t>
+      </w:r>
+      <w:r>
+        <w:rPr>
+          <w:rStyle w:val="HTMLCode"/>
+          <w:rFonts w:ascii="Consolas" w:eastAsiaTheme="majorEastAsia" w:hAnsi="Consolas"/>
+          <w:color w:val="333333"/>
+          <w:bdr w:val="none" w:sz="0" w:space="0" w:color="auto" w:frame="1"/>
+        </w:rPr>
+        <w:t xml:space="preserve"> </w:t>
+      </w:r>
+      <w:r>
+        <w:rPr>
+          <w:rStyle w:val="hljs-number"/>
+          <w:rFonts w:ascii="Consolas" w:hAnsi="Consolas"/>
+          <w:color w:val="1C00CF"/>
+          <w:bdr w:val="none" w:sz="0" w:space="0" w:color="auto" w:frame="1"/>
+        </w:rPr>
+        <w:t>1</w:t>
+      </w:r>
+      <w:r>
+        <w:rPr>
+          <w:rStyle w:val="HTMLCode"/>
+          <w:rFonts w:ascii="Consolas" w:eastAsiaTheme="majorEastAsia" w:hAnsi="Consolas"/>
+          <w:color w:val="333333"/>
+          <w:bdr w:val="none" w:sz="0" w:space="0" w:color="auto" w:frame="1"/>
+        </w:rPr>
+        <w:t>)</w:t>
+      </w:r>
+    </w:p>
+    <w:p>
+      <w:pPr>
+        <w:pStyle w:val="Heading3"/>
+        <w:shd w:val="clear" w:color="auto" w:fill="FFFFFF"/>
+        <w:spacing w:before="276" w:beforeAutospacing="0" w:after="138" w:afterAutospacing="0"/>
+        <w:rPr>
+          <w:rFonts w:ascii="inherit" w:hAnsi="inherit" w:cs="Arial"/>
+          <w:color w:val="2E3D49"/>
+          <w:sz w:val="22"/>
+          <w:szCs w:val="22"/>
+        </w:rPr>
+      </w:pPr>
+      <w:r>
+        <w:rPr>
+          <w:rFonts w:ascii="inherit" w:hAnsi="inherit" w:cs="Arial"/>
+          <w:color w:val="2E3D49"/>
+          <w:sz w:val="22"/>
+          <w:szCs w:val="22"/>
+        </w:rPr>
+        <w:t>Evaluating Model Performance</w:t>
+      </w:r>
+    </w:p>
+    <w:p>
+      <w:pPr>
+        <w:pStyle w:val="NormalWeb"/>
+        <w:shd w:val="clear" w:color="auto" w:fill="FFFFFF"/>
+        <w:spacing w:before="0" w:beforeAutospacing="0" w:after="0" w:afterAutospacing="0" w:line="240" w:lineRule="atLeast"/>
+        <w:rPr>
+          <w:rFonts w:ascii="Arial" w:hAnsi="Arial" w:cs="Arial"/>
+          <w:b/>
+          <w:bCs/>
+          <w:color w:val="2E3D49"/>
+          <w:sz w:val="17"/>
+          <w:szCs w:val="17"/>
+        </w:rPr>
+      </w:pPr>
+      <w:r>
+        <w:rPr>
+          <w:rFonts w:ascii="Arial" w:hAnsi="Arial" w:cs="Arial"/>
+          <w:b/>
+          <w:bCs/>
+          <w:color w:val="2E3D49"/>
+          <w:sz w:val="17"/>
+          <w:szCs w:val="17"/>
+        </w:rPr>
+        <w:t>Student correctly calculates the benchmark score of the naive predictor for both accuracy and F1 scores.</w:t>
+      </w:r>
+    </w:p>
+    <w:p>
+      <w:pPr>
+        <w:pStyle w:val="NormalWeb"/>
+        <w:shd w:val="clear" w:color="auto" w:fill="FFFFFF"/>
+        <w:spacing w:before="0" w:beforeAutospacing="0" w:after="180" w:afterAutospacing="0" w:line="240" w:lineRule="atLeast"/>
+        <w:rPr>
+          <w:rFonts w:ascii="Arial" w:hAnsi="Arial" w:cs="Arial"/>
+          <w:color w:val="58646D"/>
+          <w:sz w:val="17"/>
+          <w:szCs w:val="17"/>
+        </w:rPr>
+      </w:pPr>
+      <w:r>
+        <w:rPr>
+          <w:rFonts w:ascii="Arial" w:hAnsi="Arial" w:cs="Arial"/>
+          <w:color w:val="58646D"/>
+          <w:sz w:val="17"/>
+          <w:szCs w:val="17"/>
+        </w:rPr>
+        <w:t>One interesting aspect to this predictor is that precision is equivalent to accuracy, and recall is always one. Hence a simpler implementation:</w:t>
+      </w:r>
+    </w:p>
+    <w:p>
+      <w:pPr>
+        <w:pStyle w:val="HTMLPreformatted"/>
+        <w:pBdr>
+          <w:top w:val="single" w:sz="4" w:space="7" w:color="DCDCDC"/>
+          <w:left w:val="single" w:sz="4" w:space="7" w:color="DCDCDC"/>
+          <w:bottom w:val="single" w:sz="4" w:space="7" w:color="DCDCDC"/>
+          <w:right w:val="single" w:sz="4" w:space="7" w:color="DCDCDC"/>
+        </w:pBdr>
+        <w:shd w:val="clear" w:color="auto" w:fill="F5F5F5"/>
+        <w:wordWrap w:val="0"/>
+        <w:spacing w:after="240"/>
+        <w:rPr>
+          <w:rStyle w:val="HTMLCode"/>
+          <w:rFonts w:ascii="Consolas" w:eastAsiaTheme="majorEastAsia" w:hAnsi="Consolas"/>
+          <w:color w:val="333333"/>
+          <w:bdr w:val="none" w:sz="0" w:space="0" w:color="auto" w:frame="1"/>
+        </w:rPr>
+      </w:pPr>
+      <w:r>
+        <w:rPr>
+          <w:rStyle w:val="hljs-constant"/>
+          <w:rFonts w:ascii="Consolas" w:hAnsi="Consolas"/>
+          <w:color w:val="333333"/>
+          <w:bdr w:val="none" w:sz="0" w:space="0" w:color="auto" w:frame="1"/>
+        </w:rPr>
+        <w:t>accuracy</w:t>
+      </w:r>
+      <w:r>
+        <w:rPr>
+          <w:rStyle w:val="HTMLCode"/>
+          <w:rFonts w:ascii="Consolas" w:eastAsiaTheme="majorEastAsia" w:hAnsi="Consolas"/>
+          <w:color w:val="333333"/>
+          <w:bdr w:val="none" w:sz="0" w:space="0" w:color="auto" w:frame="1"/>
+        </w:rPr>
+        <w:t xml:space="preserve"> = n_greater_50k / </w:t>
+      </w:r>
+      <w:proofErr w:type="spellStart"/>
+      <w:r>
+        <w:rPr>
+          <w:rStyle w:val="HTMLCode"/>
+          <w:rFonts w:ascii="Consolas" w:eastAsiaTheme="majorEastAsia" w:hAnsi="Consolas"/>
+          <w:color w:val="333333"/>
+          <w:bdr w:val="none" w:sz="0" w:space="0" w:color="auto" w:frame="1"/>
+        </w:rPr>
+        <w:t>n_records</w:t>
+      </w:r>
+      <w:proofErr w:type="spellEnd"/>
+    </w:p>
+    <w:p>
+      <w:pPr>
+        <w:pStyle w:val="HTMLPreformatted"/>
+        <w:pBdr>
+          <w:top w:val="single" w:sz="4" w:space="7" w:color="DCDCDC"/>
+          <w:left w:val="single" w:sz="4" w:space="7" w:color="DCDCDC"/>
+          <w:bottom w:val="single" w:sz="4" w:space="7" w:color="DCDCDC"/>
+          <w:right w:val="single" w:sz="4" w:space="7" w:color="DCDCDC"/>
+        </w:pBdr>
+        <w:shd w:val="clear" w:color="auto" w:fill="F5F5F5"/>
+        <w:wordWrap w:val="0"/>
+        <w:spacing w:after="240"/>
+        <w:rPr>
+          <w:rStyle w:val="HTMLCode"/>
+          <w:rFonts w:ascii="Consolas" w:eastAsiaTheme="majorEastAsia" w:hAnsi="Consolas"/>
+          <w:color w:val="333333"/>
+          <w:bdr w:val="none" w:sz="0" w:space="0" w:color="auto" w:frame="1"/>
+        </w:rPr>
+      </w:pPr>
+      <w:proofErr w:type="spellStart"/>
+      <w:r>
+        <w:rPr>
+          <w:rStyle w:val="hljs-constant"/>
+          <w:rFonts w:ascii="Consolas" w:hAnsi="Consolas"/>
+          <w:color w:val="333333"/>
+          <w:bdr w:val="none" w:sz="0" w:space="0" w:color="auto" w:frame="1"/>
+        </w:rPr>
+        <w:lastRenderedPageBreak/>
+        <w:t>fscore</w:t>
+      </w:r>
+      <w:proofErr w:type="spellEnd"/>
+      <w:r>
+        <w:rPr>
+          <w:rStyle w:val="HTMLCode"/>
+          <w:rFonts w:ascii="Consolas" w:eastAsiaTheme="majorEastAsia" w:hAnsi="Consolas"/>
+          <w:color w:val="333333"/>
+          <w:bdr w:val="none" w:sz="0" w:space="0" w:color="auto" w:frame="1"/>
+        </w:rPr>
+        <w:t xml:space="preserve"> = (1.25) * accuracy / (0.25 * accuracy + 1)</w:t>
+      </w:r>
+    </w:p>
+    <w:p>
+      <w:pPr>
+        <w:pStyle w:val="NormalWeb"/>
+        <w:shd w:val="clear" w:color="auto" w:fill="FFFFFF"/>
+        <w:spacing w:before="0" w:beforeAutospacing="0" w:after="180" w:afterAutospacing="0" w:line="240" w:lineRule="atLeast"/>
+        <w:rPr>
+          <w:rFonts w:ascii="Arial" w:hAnsi="Arial" w:cs="Arial"/>
+          <w:b/>
+          <w:bCs/>
+          <w:color w:val="2E3D49"/>
+          <w:sz w:val="17"/>
+          <w:szCs w:val="17"/>
+        </w:rPr>
+      </w:pPr>
+      <w:r>
+        <w:rPr>
+          <w:rFonts w:ascii="Arial" w:hAnsi="Arial" w:cs="Arial"/>
+          <w:b/>
+          <w:bCs/>
+          <w:color w:val="2E3D49"/>
+          <w:sz w:val="17"/>
+          <w:szCs w:val="17"/>
+        </w:rPr>
+        <w:t>The pros and cons or application for each model is provided with reasonable justification why each model was chosen to be explored.</w:t>
+      </w:r>
+    </w:p>
+    <w:p>
+      <w:pPr>
+        <w:pStyle w:val="NormalWeb"/>
+        <w:shd w:val="clear" w:color="auto" w:fill="FFFFFF"/>
+        <w:spacing w:before="0" w:beforeAutospacing="0" w:after="0" w:afterAutospacing="0" w:line="240" w:lineRule="atLeast"/>
+        <w:rPr>
+          <w:rFonts w:ascii="Arial" w:hAnsi="Arial" w:cs="Arial"/>
+          <w:b/>
+          <w:bCs/>
+          <w:color w:val="2E3D49"/>
+          <w:sz w:val="17"/>
+          <w:szCs w:val="17"/>
+        </w:rPr>
+      </w:pPr>
+      <w:r>
+        <w:rPr>
+          <w:rFonts w:ascii="Arial" w:hAnsi="Arial" w:cs="Arial"/>
+          <w:b/>
+          <w:bCs/>
+          <w:color w:val="2E3D49"/>
+          <w:sz w:val="17"/>
+          <w:szCs w:val="17"/>
+        </w:rPr>
+        <w:t>Please list all the references you use while listing out your pros and cons.</w:t>
+      </w:r>
+    </w:p>
+    <w:p>
+      <w:pPr>
+        <w:pStyle w:val="NormalWeb"/>
+        <w:shd w:val="clear" w:color="auto" w:fill="FFFFFF"/>
+        <w:spacing w:before="0" w:beforeAutospacing="0" w:after="0" w:afterAutospacing="0" w:line="240" w:lineRule="atLeast"/>
+        <w:rPr>
+          <w:rFonts w:ascii="Arial" w:hAnsi="Arial" w:cs="Arial"/>
+          <w:color w:val="58646D"/>
+          <w:sz w:val="17"/>
+          <w:szCs w:val="17"/>
+        </w:rPr>
+      </w:pPr>
+      <w:r>
+        <w:rPr>
+          <w:rFonts w:ascii="Arial" w:hAnsi="Arial" w:cs="Arial"/>
+          <w:color w:val="58646D"/>
+          <w:sz w:val="17"/>
+          <w:szCs w:val="17"/>
+        </w:rPr>
+        <w:t>Excellent overview of your algorithms! I don't really have a lot to add here since you've done a great job.</w:t>
+      </w:r>
+    </w:p>
+    <w:p>
+      <w:pPr>
+        <w:pStyle w:val="NormalWeb"/>
+        <w:shd w:val="clear" w:color="auto" w:fill="FFFFFF"/>
+        <w:spacing w:before="0" w:beforeAutospacing="0" w:after="0" w:afterAutospacing="0" w:line="240" w:lineRule="atLeast"/>
+        <w:rPr>
+          <w:rFonts w:ascii="Arial" w:hAnsi="Arial" w:cs="Arial"/>
+          <w:b/>
+          <w:bCs/>
+          <w:color w:val="2E3D49"/>
+          <w:sz w:val="17"/>
+          <w:szCs w:val="17"/>
+        </w:rPr>
+      </w:pPr>
+      <w:r>
+        <w:rPr>
+          <w:rFonts w:ascii="Arial" w:hAnsi="Arial" w:cs="Arial"/>
+          <w:b/>
+          <w:bCs/>
+          <w:color w:val="2E3D49"/>
+          <w:sz w:val="17"/>
+          <w:szCs w:val="17"/>
+        </w:rPr>
+        <w:t>Student successfully implements a pipeline in code that will train and predict on the supervised learning algorithm given.</w:t>
+      </w:r>
+    </w:p>
+    <w:p>
+      <w:pPr>
+        <w:pStyle w:val="NormalWeb"/>
+        <w:shd w:val="clear" w:color="auto" w:fill="FFFFFF"/>
+        <w:spacing w:before="0" w:beforeAutospacing="0" w:after="0" w:afterAutospacing="0" w:line="240" w:lineRule="atLeast"/>
+        <w:rPr>
+          <w:rFonts w:ascii="Arial" w:hAnsi="Arial" w:cs="Arial"/>
+          <w:color w:val="58646D"/>
+          <w:sz w:val="17"/>
+          <w:szCs w:val="17"/>
+        </w:rPr>
+      </w:pPr>
+      <w:r>
+        <w:rPr>
+          <w:rFonts w:ascii="Arial" w:hAnsi="Arial" w:cs="Arial"/>
+          <w:color w:val="58646D"/>
+          <w:sz w:val="17"/>
+          <w:szCs w:val="17"/>
+        </w:rPr>
+        <w:t>Looks great! Nice job implementing your pipeline.</w:t>
+      </w:r>
+    </w:p>
+    <w:p>
+      <w:pPr>
+        <w:pStyle w:val="NormalWeb"/>
+        <w:shd w:val="clear" w:color="auto" w:fill="FFFFFF"/>
+        <w:spacing w:before="0" w:beforeAutospacing="0" w:after="0" w:afterAutospacing="0" w:line="240" w:lineRule="atLeast"/>
+        <w:rPr>
+          <w:rFonts w:ascii="Arial" w:hAnsi="Arial" w:cs="Arial"/>
+          <w:b/>
+          <w:bCs/>
+          <w:color w:val="2E3D49"/>
+          <w:sz w:val="17"/>
+          <w:szCs w:val="17"/>
+        </w:rPr>
+      </w:pPr>
+      <w:r>
+        <w:rPr>
+          <w:rFonts w:ascii="Arial" w:hAnsi="Arial" w:cs="Arial"/>
+          <w:b/>
+          <w:bCs/>
+          <w:color w:val="2E3D49"/>
+          <w:sz w:val="17"/>
+          <w:szCs w:val="17"/>
+        </w:rPr>
+        <w:t>Student correctly implements three supervised learning models and produces a performance visualization.</w:t>
+      </w:r>
+    </w:p>
+    <w:p>
+      <w:pPr>
+        <w:pStyle w:val="HTMLPreformatted"/>
+        <w:pBdr>
+          <w:top w:val="single" w:sz="4" w:space="7" w:color="DCDCDC"/>
+          <w:left w:val="single" w:sz="4" w:space="7" w:color="DCDCDC"/>
+          <w:bottom w:val="single" w:sz="4" w:space="7" w:color="DCDCDC"/>
+          <w:right w:val="single" w:sz="4" w:space="7" w:color="DCDCDC"/>
+        </w:pBdr>
+        <w:shd w:val="clear" w:color="auto" w:fill="F5F5F5"/>
+        <w:wordWrap w:val="0"/>
+        <w:spacing w:after="240"/>
+        <w:rPr>
+          <w:rStyle w:val="HTMLCode"/>
+          <w:rFonts w:ascii="Consolas" w:eastAsiaTheme="majorEastAsia" w:hAnsi="Consolas"/>
+          <w:color w:val="333333"/>
+          <w:bdr w:val="none" w:sz="0" w:space="0" w:color="auto" w:frame="1"/>
+        </w:rPr>
+      </w:pPr>
+      <w:r>
+        <w:rPr>
+          <w:rStyle w:val="hljs-comment"/>
+          <w:rFonts w:ascii="Consolas" w:hAnsi="Consolas"/>
+          <w:color w:val="006A00"/>
+          <w:bdr w:val="none" w:sz="0" w:space="0" w:color="auto" w:frame="1"/>
+        </w:rPr>
+        <w:t xml:space="preserve"># </w:t>
+      </w:r>
+      <w:r>
+        <w:rPr>
+          <w:rStyle w:val="hljs-keyword"/>
+          <w:rFonts w:ascii="Consolas" w:hAnsi="Consolas"/>
+          <w:b/>
+          <w:bCs/>
+          <w:color w:val="AA0D91"/>
+          <w:bdr w:val="none" w:sz="0" w:space="0" w:color="auto" w:frame="1"/>
+        </w:rPr>
+        <w:t>TODO</w:t>
+      </w:r>
+      <w:r>
+        <w:rPr>
+          <w:rStyle w:val="hljs-comment"/>
+          <w:rFonts w:ascii="Consolas" w:hAnsi="Consolas"/>
+          <w:color w:val="006A00"/>
+          <w:bdr w:val="none" w:sz="0" w:space="0" w:color="auto" w:frame="1"/>
+        </w:rPr>
+        <w:t>: Initialize the three models</w:t>
+      </w:r>
+    </w:p>
+    <w:p>
+      <w:pPr>
+        <w:pStyle w:val="HTMLPreformatted"/>
+        <w:pBdr>
+          <w:top w:val="single" w:sz="4" w:space="7" w:color="DCDCDC"/>
+          <w:left w:val="single" w:sz="4" w:space="7" w:color="DCDCDC"/>
+          <w:bottom w:val="single" w:sz="4" w:space="7" w:color="DCDCDC"/>
+          <w:right w:val="single" w:sz="4" w:space="7" w:color="DCDCDC"/>
+        </w:pBdr>
+        <w:shd w:val="clear" w:color="auto" w:fill="F5F5F5"/>
+        <w:wordWrap w:val="0"/>
+        <w:spacing w:after="240"/>
+        <w:rPr>
+          <w:rStyle w:val="HTMLCode"/>
+          <w:rFonts w:ascii="Consolas" w:eastAsiaTheme="majorEastAsia" w:hAnsi="Consolas"/>
+          <w:color w:val="333333"/>
+          <w:bdr w:val="none" w:sz="0" w:space="0" w:color="auto" w:frame="1"/>
+        </w:rPr>
+      </w:pPr>
+      <w:proofErr w:type="spellStart"/>
+      <w:r>
+        <w:rPr>
+          <w:rStyle w:val="hljs-constant"/>
+          <w:rFonts w:ascii="Consolas" w:hAnsi="Consolas"/>
+          <w:color w:val="333333"/>
+          <w:bdr w:val="none" w:sz="0" w:space="0" w:color="auto" w:frame="1"/>
+        </w:rPr>
+        <w:t>clf_A</w:t>
+      </w:r>
+      <w:proofErr w:type="spellEnd"/>
+      <w:r>
+        <w:rPr>
+          <w:rStyle w:val="HTMLCode"/>
+          <w:rFonts w:ascii="Consolas" w:eastAsiaTheme="majorEastAsia" w:hAnsi="Consolas"/>
+          <w:color w:val="333333"/>
+          <w:bdr w:val="none" w:sz="0" w:space="0" w:color="auto" w:frame="1"/>
+        </w:rPr>
+        <w:t xml:space="preserve"> = </w:t>
+      </w:r>
+      <w:proofErr w:type="spellStart"/>
+      <w:r>
+        <w:rPr>
+          <w:rStyle w:val="HTMLCode"/>
+          <w:rFonts w:ascii="Consolas" w:eastAsiaTheme="majorEastAsia" w:hAnsi="Consolas"/>
+          <w:color w:val="333333"/>
+          <w:bdr w:val="none" w:sz="0" w:space="0" w:color="auto" w:frame="1"/>
+        </w:rPr>
+        <w:t>LogisticRegression</w:t>
+      </w:r>
+      <w:proofErr w:type="spellEnd"/>
+      <w:r>
+        <w:rPr>
+          <w:rStyle w:val="HTMLCode"/>
+          <w:rFonts w:ascii="Consolas" w:eastAsiaTheme="majorEastAsia" w:hAnsi="Consolas"/>
+          <w:color w:val="333333"/>
+          <w:bdr w:val="none" w:sz="0" w:space="0" w:color="auto" w:frame="1"/>
+        </w:rPr>
+        <w:t>()</w:t>
+      </w:r>
+    </w:p>
+    <w:p>
+      <w:pPr>
+        <w:pStyle w:val="HTMLPreformatted"/>
+        <w:pBdr>
+          <w:top w:val="single" w:sz="4" w:space="7" w:color="DCDCDC"/>
+          <w:left w:val="single" w:sz="4" w:space="7" w:color="DCDCDC"/>
+          <w:bottom w:val="single" w:sz="4" w:space="7" w:color="DCDCDC"/>
+          <w:right w:val="single" w:sz="4" w:space="7" w:color="DCDCDC"/>
+        </w:pBdr>
+        <w:shd w:val="clear" w:color="auto" w:fill="F5F5F5"/>
+        <w:wordWrap w:val="0"/>
+        <w:spacing w:after="240"/>
+        <w:rPr>
+          <w:rStyle w:val="HTMLCode"/>
+          <w:rFonts w:ascii="Consolas" w:eastAsiaTheme="majorEastAsia" w:hAnsi="Consolas"/>
+          <w:color w:val="333333"/>
+          <w:bdr w:val="none" w:sz="0" w:space="0" w:color="auto" w:frame="1"/>
+        </w:rPr>
+      </w:pPr>
+      <w:proofErr w:type="spellStart"/>
+      <w:r>
+        <w:rPr>
+          <w:rStyle w:val="hljs-constant"/>
+          <w:rFonts w:ascii="Consolas" w:hAnsi="Consolas"/>
+          <w:color w:val="333333"/>
+          <w:bdr w:val="none" w:sz="0" w:space="0" w:color="auto" w:frame="1"/>
+        </w:rPr>
+        <w:t>clf_B</w:t>
+      </w:r>
+      <w:proofErr w:type="spellEnd"/>
+      <w:r>
+        <w:rPr>
+          <w:rStyle w:val="HTMLCode"/>
+          <w:rFonts w:ascii="Consolas" w:eastAsiaTheme="majorEastAsia" w:hAnsi="Consolas"/>
+          <w:color w:val="333333"/>
+          <w:bdr w:val="none" w:sz="0" w:space="0" w:color="auto" w:frame="1"/>
+        </w:rPr>
+        <w:t xml:space="preserve"> = </w:t>
+      </w:r>
+      <w:proofErr w:type="spellStart"/>
+      <w:r>
+        <w:rPr>
+          <w:rStyle w:val="HTMLCode"/>
+          <w:rFonts w:ascii="Consolas" w:eastAsiaTheme="majorEastAsia" w:hAnsi="Consolas"/>
+          <w:color w:val="333333"/>
+          <w:bdr w:val="none" w:sz="0" w:space="0" w:color="auto" w:frame="1"/>
+        </w:rPr>
+        <w:t>DecisionTreeClassifier</w:t>
+      </w:r>
+      <w:proofErr w:type="spellEnd"/>
+      <w:r>
+        <w:rPr>
+          <w:rStyle w:val="HTMLCode"/>
+          <w:rFonts w:ascii="Consolas" w:eastAsiaTheme="majorEastAsia" w:hAnsi="Consolas"/>
+          <w:color w:val="333333"/>
+          <w:bdr w:val="none" w:sz="0" w:space="0" w:color="auto" w:frame="1"/>
+        </w:rPr>
+        <w:t>(</w:t>
+      </w:r>
+      <w:proofErr w:type="spellStart"/>
+      <w:r>
+        <w:rPr>
+          <w:rStyle w:val="HTMLCode"/>
+          <w:rFonts w:ascii="Consolas" w:eastAsiaTheme="majorEastAsia" w:hAnsi="Consolas"/>
+          <w:color w:val="333333"/>
+          <w:bdr w:val="none" w:sz="0" w:space="0" w:color="auto" w:frame="1"/>
+        </w:rPr>
+        <w:t>random_state</w:t>
+      </w:r>
+      <w:proofErr w:type="spellEnd"/>
+      <w:r>
+        <w:rPr>
+          <w:rStyle w:val="HTMLCode"/>
+          <w:rFonts w:ascii="Consolas" w:eastAsiaTheme="majorEastAsia" w:hAnsi="Consolas"/>
+          <w:color w:val="333333"/>
+          <w:bdr w:val="none" w:sz="0" w:space="0" w:color="auto" w:frame="1"/>
+        </w:rPr>
+        <w:t xml:space="preserve"> = 42)</w:t>
+      </w:r>
+    </w:p>
+    <w:p>
+      <w:pPr>
+        <w:pStyle w:val="HTMLPreformatted"/>
+        <w:pBdr>
+          <w:top w:val="single" w:sz="4" w:space="7" w:color="DCDCDC"/>
+          <w:left w:val="single" w:sz="4" w:space="7" w:color="DCDCDC"/>
+          <w:bottom w:val="single" w:sz="4" w:space="7" w:color="DCDCDC"/>
+          <w:right w:val="single" w:sz="4" w:space="7" w:color="DCDCDC"/>
+        </w:pBdr>
+        <w:shd w:val="clear" w:color="auto" w:fill="F5F5F5"/>
+        <w:wordWrap w:val="0"/>
+        <w:spacing w:after="240"/>
+        <w:rPr>
+          <w:rStyle w:val="HTMLCode"/>
+          <w:rFonts w:ascii="Consolas" w:eastAsiaTheme="majorEastAsia" w:hAnsi="Consolas"/>
+          <w:color w:val="333333"/>
+          <w:bdr w:val="none" w:sz="0" w:space="0" w:color="auto" w:frame="1"/>
+        </w:rPr>
+      </w:pPr>
+      <w:proofErr w:type="spellStart"/>
+      <w:r>
+        <w:rPr>
+          <w:rStyle w:val="hljs-constant"/>
+          <w:rFonts w:ascii="Consolas" w:hAnsi="Consolas"/>
+          <w:color w:val="333333"/>
+          <w:bdr w:val="none" w:sz="0" w:space="0" w:color="auto" w:frame="1"/>
+        </w:rPr>
+        <w:t>clf_C</w:t>
+      </w:r>
+      <w:proofErr w:type="spellEnd"/>
+      <w:r>
+        <w:rPr>
+          <w:rStyle w:val="HTMLCode"/>
+          <w:rFonts w:ascii="Consolas" w:eastAsiaTheme="majorEastAsia" w:hAnsi="Consolas"/>
+          <w:color w:val="333333"/>
+          <w:bdr w:val="none" w:sz="0" w:space="0" w:color="auto" w:frame="1"/>
+        </w:rPr>
+        <w:t xml:space="preserve"> = </w:t>
+      </w:r>
+      <w:proofErr w:type="spellStart"/>
+      <w:r>
+        <w:rPr>
+          <w:rStyle w:val="HTMLCode"/>
+          <w:rFonts w:ascii="Consolas" w:eastAsiaTheme="majorEastAsia" w:hAnsi="Consolas"/>
+          <w:color w:val="333333"/>
+          <w:bdr w:val="none" w:sz="0" w:space="0" w:color="auto" w:frame="1"/>
+        </w:rPr>
+        <w:t>RandomForestClassifier</w:t>
+      </w:r>
+      <w:proofErr w:type="spellEnd"/>
+      <w:r>
+        <w:rPr>
+          <w:rStyle w:val="HTMLCode"/>
+          <w:rFonts w:ascii="Consolas" w:eastAsiaTheme="majorEastAsia" w:hAnsi="Consolas"/>
+          <w:color w:val="333333"/>
+          <w:bdr w:val="none" w:sz="0" w:space="0" w:color="auto" w:frame="1"/>
+        </w:rPr>
+        <w:t>()</w:t>
+      </w:r>
+    </w:p>
+    <w:p>
+      <w:pPr>
+        <w:pStyle w:val="NormalWeb"/>
+        <w:shd w:val="clear" w:color="auto" w:fill="FFFFFF"/>
+        <w:spacing w:before="0" w:beforeAutospacing="0" w:after="180" w:afterAutospacing="0" w:line="240" w:lineRule="atLeast"/>
+        <w:rPr>
+          <w:rFonts w:ascii="Arial" w:hAnsi="Arial" w:cs="Arial"/>
+          <w:color w:val="58646D"/>
+          <w:sz w:val="17"/>
+          <w:szCs w:val="17"/>
+        </w:rPr>
+      </w:pPr>
+      <w:r>
+        <w:rPr>
+          <w:rFonts w:ascii="Arial" w:hAnsi="Arial" w:cs="Arial"/>
+          <w:color w:val="58646D"/>
+          <w:sz w:val="17"/>
+          <w:szCs w:val="17"/>
+        </w:rPr>
+        <w:t>One small thing here:</w:t>
+      </w:r>
+    </w:p>
+    <w:p>
+      <w:pPr>
+        <w:numPr>
+          <w:ilvl w:val="0"/>
+          <w:numId w:val="3"/>
+        </w:numPr>
+        <w:shd w:val="clear" w:color="auto" w:fill="FFFFFF"/>
+        <w:spacing w:before="100" w:beforeAutospacing="1" w:after="100" w:afterAutospacing="1" w:line="240" w:lineRule="auto"/>
+        <w:rPr>
+          <w:rFonts w:ascii="Arial" w:hAnsi="Arial" w:cs="Arial"/>
+          <w:color w:val="58646D"/>
+          <w:sz w:val="17"/>
+          <w:szCs w:val="17"/>
+        </w:rPr>
+      </w:pPr>
+      <w:r>
+        <w:rPr>
+          <w:rFonts w:ascii="Arial" w:hAnsi="Arial" w:cs="Arial"/>
+          <w:color w:val="58646D"/>
+          <w:sz w:val="17"/>
+          <w:szCs w:val="17"/>
+        </w:rPr>
+        <w:t xml:space="preserve">Please be sure to set the </w:t>
+      </w:r>
+      <w:proofErr w:type="spellStart"/>
+      <w:r>
+        <w:rPr>
+          <w:rFonts w:ascii="Arial" w:hAnsi="Arial" w:cs="Arial"/>
+          <w:color w:val="58646D"/>
+          <w:sz w:val="17"/>
+          <w:szCs w:val="17"/>
+        </w:rPr>
+        <w:t>random_state</w:t>
+      </w:r>
+      <w:proofErr w:type="spellEnd"/>
+      <w:r>
+        <w:rPr>
+          <w:rFonts w:ascii="Arial" w:hAnsi="Arial" w:cs="Arial"/>
+          <w:color w:val="58646D"/>
+          <w:sz w:val="17"/>
+          <w:szCs w:val="17"/>
+        </w:rPr>
+        <w:t xml:space="preserve"> values for all of the classifiers so that the results will be reproducible each time that the code is run.</w:t>
+      </w:r>
+    </w:p>
+    <w:p>
+      <w:pPr>
+        <w:pStyle w:val="Heading3"/>
+        <w:shd w:val="clear" w:color="auto" w:fill="FFFFFF"/>
+        <w:spacing w:before="276" w:beforeAutospacing="0" w:after="138" w:afterAutospacing="0"/>
+        <w:rPr>
+          <w:rFonts w:ascii="inherit" w:hAnsi="inherit" w:cs="Arial"/>
+          <w:color w:val="2E3D49"/>
+          <w:sz w:val="22"/>
+          <w:szCs w:val="22"/>
+        </w:rPr>
+      </w:pPr>
+      <w:r>
+        <w:rPr>
+          <w:rFonts w:ascii="inherit" w:hAnsi="inherit" w:cs="Arial"/>
+          <w:color w:val="2E3D49"/>
+          <w:sz w:val="22"/>
+          <w:szCs w:val="22"/>
+        </w:rPr>
+        <w:t>Improving Results</w:t>
+      </w:r>
+    </w:p>
+    <w:p>
+      <w:pPr>
+        <w:pStyle w:val="NormalWeb"/>
+        <w:shd w:val="clear" w:color="auto" w:fill="FFFFFF"/>
+        <w:spacing w:before="0" w:beforeAutospacing="0" w:after="0" w:afterAutospacing="0" w:line="240" w:lineRule="atLeast"/>
+        <w:rPr>
+          <w:rFonts w:ascii="Arial" w:hAnsi="Arial" w:cs="Arial"/>
+          <w:b/>
+          <w:bCs/>
+          <w:color w:val="2E3D49"/>
+          <w:sz w:val="17"/>
+          <w:szCs w:val="17"/>
+        </w:rPr>
+      </w:pPr>
+      <w:r>
+        <w:rPr>
+          <w:rFonts w:ascii="Arial" w:hAnsi="Arial" w:cs="Arial"/>
+          <w:b/>
+          <w:bCs/>
+          <w:color w:val="2E3D49"/>
+          <w:sz w:val="17"/>
+          <w:szCs w:val="17"/>
+        </w:rPr>
+        <w:t>Justification is provided for which model appears to be the best to use given computational cost, model performance, and the characteristics of the data.</w:t>
+      </w:r>
+    </w:p>
+    <w:p>
+      <w:pPr>
+        <w:pStyle w:val="NormalWeb"/>
+        <w:shd w:val="clear" w:color="auto" w:fill="FFFFFF"/>
+        <w:spacing w:before="0" w:beforeAutospacing="0" w:after="0" w:afterAutospacing="0" w:line="240" w:lineRule="atLeast"/>
+        <w:rPr>
+          <w:rFonts w:ascii="Arial" w:hAnsi="Arial" w:cs="Arial"/>
+          <w:color w:val="58646D"/>
+          <w:sz w:val="17"/>
+          <w:szCs w:val="17"/>
+        </w:rPr>
+      </w:pPr>
+      <w:r>
+        <w:rPr>
+          <w:rFonts w:ascii="Arial" w:hAnsi="Arial" w:cs="Arial"/>
+          <w:color w:val="58646D"/>
+          <w:sz w:val="17"/>
+          <w:szCs w:val="17"/>
+        </w:rPr>
+        <w:t xml:space="preserve">I think that you've done a great job justifying your choice of algorithm. One thing that might also be worth noting is that the decision tree and random forest models are clearly </w:t>
+      </w:r>
+      <w:proofErr w:type="spellStart"/>
+      <w:r>
+        <w:rPr>
+          <w:rFonts w:ascii="Arial" w:hAnsi="Arial" w:cs="Arial"/>
+          <w:color w:val="58646D"/>
+          <w:sz w:val="17"/>
+          <w:szCs w:val="17"/>
+        </w:rPr>
+        <w:t>overfitting</w:t>
+      </w:r>
+      <w:proofErr w:type="spellEnd"/>
+      <w:r>
+        <w:rPr>
+          <w:rFonts w:ascii="Arial" w:hAnsi="Arial" w:cs="Arial"/>
+          <w:color w:val="58646D"/>
+          <w:sz w:val="17"/>
+          <w:szCs w:val="17"/>
+        </w:rPr>
+        <w:t xml:space="preserve"> a bit. While this isn't optimal, it also indicates that these models should significantly improve with tuning.</w:t>
+      </w:r>
+    </w:p>
+    <w:p>
+      <w:pPr>
+        <w:pStyle w:val="NormalWeb"/>
+        <w:shd w:val="clear" w:color="auto" w:fill="FFFFFF"/>
+        <w:spacing w:before="0" w:beforeAutospacing="0" w:after="0" w:afterAutospacing="0" w:line="240" w:lineRule="atLeast"/>
+        <w:rPr>
+          <w:rFonts w:ascii="Arial" w:hAnsi="Arial" w:cs="Arial"/>
+          <w:b/>
+          <w:bCs/>
+          <w:color w:val="2E3D49"/>
+          <w:sz w:val="17"/>
+          <w:szCs w:val="17"/>
+        </w:rPr>
+      </w:pPr>
+      <w:r>
+        <w:rPr>
+          <w:rFonts w:ascii="Arial" w:hAnsi="Arial" w:cs="Arial"/>
+          <w:b/>
+          <w:bCs/>
+          <w:color w:val="2E3D49"/>
+          <w:sz w:val="17"/>
+          <w:szCs w:val="17"/>
+        </w:rPr>
+        <w:t>Student is able to clearly and concisely describe how the optimal model works in layman's terms to someone who is not familiar with machine learning nor has a technical background.</w:t>
+      </w:r>
+    </w:p>
+    <w:p>
+      <w:pPr>
+        <w:pStyle w:val="NormalWeb"/>
+        <w:shd w:val="clear" w:color="auto" w:fill="FFFFFF"/>
+        <w:spacing w:before="0" w:beforeAutospacing="0" w:after="180" w:afterAutospacing="0" w:line="240" w:lineRule="atLeast"/>
+        <w:rPr>
+          <w:rFonts w:ascii="Arial" w:hAnsi="Arial" w:cs="Arial"/>
+          <w:color w:val="58646D"/>
+          <w:sz w:val="17"/>
+          <w:szCs w:val="17"/>
+        </w:rPr>
+      </w:pPr>
+      <w:r>
+        <w:rPr>
+          <w:rFonts w:ascii="Arial" w:hAnsi="Arial" w:cs="Arial"/>
+          <w:color w:val="58646D"/>
+          <w:sz w:val="17"/>
+          <w:szCs w:val="17"/>
+        </w:rPr>
+        <w:t xml:space="preserve">You've made a really great start here! However, you'll need to try to re-tune your explanation so that it would be appropriate for someone who doesn't know anything about math or algorithms. You should definitely avoid using any technical terminology (hyper parameters, feature </w:t>
+      </w:r>
+      <w:proofErr w:type="spellStart"/>
+      <w:r>
+        <w:rPr>
+          <w:rFonts w:ascii="Arial" w:hAnsi="Arial" w:cs="Arial"/>
+          <w:color w:val="58646D"/>
+          <w:sz w:val="17"/>
+          <w:szCs w:val="17"/>
+        </w:rPr>
+        <w:t>importances</w:t>
+      </w:r>
+      <w:proofErr w:type="spellEnd"/>
+      <w:r>
+        <w:rPr>
+          <w:rFonts w:ascii="Arial" w:hAnsi="Arial" w:cs="Arial"/>
+          <w:color w:val="58646D"/>
+          <w:sz w:val="17"/>
+          <w:szCs w:val="17"/>
+        </w:rPr>
+        <w:t>, bagging etc.).</w:t>
+      </w:r>
+    </w:p>
+    <w:p>
+      <w:pPr>
+        <w:pStyle w:val="NormalWeb"/>
+        <w:shd w:val="clear" w:color="auto" w:fill="FFFFFF"/>
+        <w:spacing w:before="0" w:beforeAutospacing="0" w:after="180" w:afterAutospacing="0" w:line="240" w:lineRule="atLeast"/>
+        <w:rPr>
+          <w:rFonts w:ascii="Arial" w:hAnsi="Arial" w:cs="Arial"/>
+          <w:color w:val="58646D"/>
+          <w:sz w:val="17"/>
+          <w:szCs w:val="17"/>
+        </w:rPr>
+      </w:pPr>
+      <w:r>
+        <w:rPr>
+          <w:rFonts w:ascii="Arial" w:hAnsi="Arial" w:cs="Arial"/>
+          <w:color w:val="58646D"/>
+          <w:sz w:val="17"/>
+          <w:szCs w:val="17"/>
+        </w:rPr>
+        <w:t>A great way to approach this, is to use a metaphor. The 'story' will help a non-technical person to retain at least a few of the details. Being able to do this well can be worth its weight in gold in industry. There are many times when we have to explain the 'big idea' to an employer or client in a way that makes sense to them without seeming like we're talking down to them. For instance, here's someone using a metaphor to describe how random forests works:</w:t>
+      </w:r>
+    </w:p>
+    <w:p>
+      <w:pPr>
+        <w:pStyle w:val="NormalWeb"/>
+        <w:shd w:val="clear" w:color="auto" w:fill="FFFFFF"/>
+        <w:spacing w:before="0" w:beforeAutospacing="0" w:after="180" w:afterAutospacing="0" w:line="240" w:lineRule="atLeast"/>
+        <w:rPr>
+          <w:rFonts w:ascii="Arial" w:hAnsi="Arial" w:cs="Arial"/>
+          <w:color w:val="58646D"/>
+          <w:sz w:val="17"/>
+          <w:szCs w:val="17"/>
+        </w:rPr>
+      </w:pPr>
+      <w:hyperlink r:id="rId27" w:tgtFrame="_blank" w:history="1">
+        <w:r>
+          <w:rPr>
+            <w:rStyle w:val="Hyperlink"/>
+            <w:rFonts w:ascii="Arial" w:hAnsi="Arial" w:cs="Arial"/>
+            <w:color w:val="02B3E4"/>
+            <w:sz w:val="17"/>
+            <w:szCs w:val="17"/>
+          </w:rPr>
+          <w:t>http://blog.echen.me/2011/03/14/laymans-introduction-to-random-forests/</w:t>
+        </w:r>
+      </w:hyperlink>
+    </w:p>
+    <w:p>
+      <w:pPr>
+        <w:pStyle w:val="NormalWeb"/>
+        <w:shd w:val="clear" w:color="auto" w:fill="FFFFFF"/>
+        <w:spacing w:before="0" w:beforeAutospacing="0" w:after="0" w:afterAutospacing="0" w:line="240" w:lineRule="atLeast"/>
+        <w:rPr>
+          <w:rFonts w:ascii="Arial" w:hAnsi="Arial" w:cs="Arial"/>
+          <w:color w:val="58646D"/>
+          <w:sz w:val="17"/>
+          <w:szCs w:val="17"/>
+        </w:rPr>
+      </w:pPr>
+      <w:r>
+        <w:rPr>
+          <w:rFonts w:ascii="Arial" w:hAnsi="Arial" w:cs="Arial"/>
+          <w:color w:val="58646D"/>
+          <w:sz w:val="17"/>
+          <w:szCs w:val="17"/>
+        </w:rPr>
+        <w:t>You should try to do something similar to this. Also, please keep in mind that you should not only explain how the algorithm 'learns' the data, but how it uses the data to make a prediction about a new data point.</w:t>
+      </w:r>
+    </w:p>
+    <w:p>
+      <w:pPr>
+        <w:pStyle w:val="NormalWeb"/>
+        <w:shd w:val="clear" w:color="auto" w:fill="FFFFFF"/>
+        <w:spacing w:before="0" w:beforeAutospacing="0" w:after="0" w:afterAutospacing="0" w:line="240" w:lineRule="atLeast"/>
+        <w:rPr>
+          <w:rFonts w:ascii="Arial" w:hAnsi="Arial" w:cs="Arial"/>
+          <w:b/>
+          <w:bCs/>
+          <w:color w:val="2E3D49"/>
+          <w:sz w:val="17"/>
+          <w:szCs w:val="17"/>
+        </w:rPr>
+      </w:pPr>
+      <w:r>
+        <w:rPr>
+          <w:rFonts w:ascii="Arial" w:hAnsi="Arial" w:cs="Arial"/>
+          <w:b/>
+          <w:bCs/>
+          <w:color w:val="2E3D49"/>
+          <w:sz w:val="17"/>
+          <w:szCs w:val="17"/>
+        </w:rPr>
+        <w:t>The final model chosen is correctly tuned using grid search with at least one parameter using at least three settings. If the model does not need any parameter tuning it is explicitly stated with reasonable justification.</w:t>
+      </w:r>
+    </w:p>
+    <w:p>
+      <w:pPr>
+        <w:pStyle w:val="NormalWeb"/>
+        <w:shd w:val="clear" w:color="auto" w:fill="FFFFFF"/>
+        <w:spacing w:before="0" w:beforeAutospacing="0" w:after="0" w:afterAutospacing="0" w:line="240" w:lineRule="atLeast"/>
+        <w:rPr>
+          <w:rFonts w:ascii="Arial" w:hAnsi="Arial" w:cs="Arial"/>
+          <w:color w:val="58646D"/>
+          <w:sz w:val="17"/>
+          <w:szCs w:val="17"/>
+        </w:rPr>
+      </w:pPr>
+      <w:r>
+        <w:rPr>
+          <w:rFonts w:ascii="Arial" w:hAnsi="Arial" w:cs="Arial"/>
+          <w:color w:val="58646D"/>
+          <w:sz w:val="17"/>
+          <w:szCs w:val="17"/>
+        </w:rPr>
+        <w:t xml:space="preserve">Nice job tuning your model! One thing that I might suggest is to try even higher values for the number of </w:t>
+      </w:r>
+      <w:proofErr w:type="spellStart"/>
+      <w:r>
+        <w:rPr>
+          <w:rFonts w:ascii="Arial" w:hAnsi="Arial" w:cs="Arial"/>
+          <w:color w:val="58646D"/>
+          <w:sz w:val="17"/>
+          <w:szCs w:val="17"/>
+        </w:rPr>
+        <w:t>n_estimators</w:t>
+      </w:r>
+      <w:proofErr w:type="spellEnd"/>
+      <w:r>
+        <w:rPr>
+          <w:rFonts w:ascii="Arial" w:hAnsi="Arial" w:cs="Arial"/>
+          <w:color w:val="58646D"/>
+          <w:sz w:val="17"/>
+          <w:szCs w:val="17"/>
+        </w:rPr>
+        <w:t xml:space="preserve"> (maybe 500-1000).</w:t>
+      </w:r>
+    </w:p>
+    <w:p>
+      <w:pPr>
+        <w:pStyle w:val="NormalWeb"/>
+        <w:shd w:val="clear" w:color="auto" w:fill="FFFFFF"/>
+        <w:spacing w:before="0" w:beforeAutospacing="0" w:after="0" w:afterAutospacing="0" w:line="240" w:lineRule="atLeast"/>
+        <w:rPr>
+          <w:rFonts w:ascii="Arial" w:hAnsi="Arial" w:cs="Arial"/>
+          <w:b/>
+          <w:bCs/>
+          <w:color w:val="2E3D49"/>
+          <w:sz w:val="17"/>
+          <w:szCs w:val="17"/>
+        </w:rPr>
+      </w:pPr>
+      <w:r>
+        <w:rPr>
+          <w:rFonts w:ascii="Arial" w:hAnsi="Arial" w:cs="Arial"/>
+          <w:b/>
+          <w:bCs/>
+          <w:color w:val="2E3D49"/>
+          <w:sz w:val="17"/>
+          <w:szCs w:val="17"/>
+        </w:rPr>
+        <w:t xml:space="preserve">Student reports the accuracy and F1 score of the optimized, </w:t>
+      </w:r>
+      <w:proofErr w:type="spellStart"/>
+      <w:r>
+        <w:rPr>
+          <w:rFonts w:ascii="Arial" w:hAnsi="Arial" w:cs="Arial"/>
+          <w:b/>
+          <w:bCs/>
+          <w:color w:val="2E3D49"/>
+          <w:sz w:val="17"/>
+          <w:szCs w:val="17"/>
+        </w:rPr>
+        <w:t>unoptimized</w:t>
+      </w:r>
+      <w:proofErr w:type="spellEnd"/>
+      <w:r>
+        <w:rPr>
+          <w:rFonts w:ascii="Arial" w:hAnsi="Arial" w:cs="Arial"/>
+          <w:b/>
+          <w:bCs/>
+          <w:color w:val="2E3D49"/>
+          <w:sz w:val="17"/>
+          <w:szCs w:val="17"/>
+        </w:rPr>
+        <w:t>, models correctly in the table provided. Student compares the final model results to previous results obtained.</w:t>
+      </w:r>
+    </w:p>
+    <w:p>
+      <w:pPr>
+        <w:pStyle w:val="NormalWeb"/>
+        <w:shd w:val="clear" w:color="auto" w:fill="FFFFFF"/>
+        <w:spacing w:before="0" w:beforeAutospacing="0" w:after="0" w:afterAutospacing="0" w:line="240" w:lineRule="atLeast"/>
+        <w:rPr>
+          <w:rFonts w:ascii="Arial" w:hAnsi="Arial" w:cs="Arial"/>
+          <w:color w:val="58646D"/>
+          <w:sz w:val="21"/>
+          <w:szCs w:val="21"/>
+        </w:rPr>
+      </w:pPr>
+      <w:r>
+        <w:rPr>
+          <w:rFonts w:ascii="Arial" w:hAnsi="Arial" w:cs="Arial"/>
+          <w:color w:val="58646D"/>
+          <w:sz w:val="21"/>
+          <w:szCs w:val="21"/>
+        </w:rPr>
+        <w:lastRenderedPageBreak/>
+        <w:t xml:space="preserve">It is better than </w:t>
+      </w:r>
+      <w:proofErr w:type="spellStart"/>
+      <w:r>
+        <w:rPr>
+          <w:rFonts w:ascii="Arial" w:hAnsi="Arial" w:cs="Arial"/>
+          <w:color w:val="58646D"/>
+          <w:sz w:val="21"/>
+          <w:szCs w:val="21"/>
+        </w:rPr>
+        <w:t>unoptimized</w:t>
+      </w:r>
+      <w:proofErr w:type="spellEnd"/>
+      <w:r>
+        <w:rPr>
+          <w:rFonts w:ascii="Arial" w:hAnsi="Arial" w:cs="Arial"/>
+          <w:color w:val="58646D"/>
+          <w:sz w:val="21"/>
+          <w:szCs w:val="21"/>
+        </w:rPr>
+        <w:t xml:space="preserve"> model by somewhat better scores after tuning.</w:t>
+      </w:r>
+    </w:p>
+    <w:p>
+      <w:pPr>
+        <w:pStyle w:val="NormalWeb"/>
+        <w:shd w:val="clear" w:color="auto" w:fill="FFFFFF"/>
+        <w:spacing w:before="0" w:beforeAutospacing="0" w:after="0" w:afterAutospacing="0" w:line="240" w:lineRule="atLeast"/>
+        <w:rPr>
+          <w:rFonts w:ascii="Arial" w:hAnsi="Arial" w:cs="Arial"/>
+          <w:color w:val="58646D"/>
+          <w:sz w:val="17"/>
+          <w:szCs w:val="17"/>
+        </w:rPr>
+      </w:pPr>
+      <w:r>
+        <w:rPr>
+          <w:rFonts w:ascii="Arial" w:hAnsi="Arial" w:cs="Arial"/>
+          <w:color w:val="58646D"/>
+          <w:sz w:val="17"/>
+          <w:szCs w:val="17"/>
+        </w:rPr>
+        <w:t>Even though the default parameter settings were pretty good, you definitely managed to squeeze out a bit more performance.</w:t>
+      </w:r>
+    </w:p>
+    <w:p>
+      <w:pPr>
+        <w:pStyle w:val="Heading3"/>
+        <w:shd w:val="clear" w:color="auto" w:fill="FFFFFF"/>
+        <w:spacing w:before="276" w:beforeAutospacing="0" w:after="138" w:afterAutospacing="0"/>
+        <w:rPr>
+          <w:rFonts w:ascii="inherit" w:hAnsi="inherit" w:cs="Arial"/>
+          <w:color w:val="2E3D49"/>
+          <w:sz w:val="22"/>
+          <w:szCs w:val="22"/>
+        </w:rPr>
+      </w:pPr>
+      <w:r>
+        <w:rPr>
+          <w:rFonts w:ascii="inherit" w:hAnsi="inherit" w:cs="Arial"/>
+          <w:color w:val="2E3D49"/>
+          <w:sz w:val="22"/>
+          <w:szCs w:val="22"/>
+        </w:rPr>
+        <w:t>Feature Importance</w:t>
+      </w:r>
+    </w:p>
+    <w:p>
+      <w:pPr>
+        <w:pStyle w:val="NormalWeb"/>
+        <w:shd w:val="clear" w:color="auto" w:fill="FFFFFF"/>
+        <w:spacing w:before="0" w:beforeAutospacing="0" w:after="0" w:afterAutospacing="0" w:line="240" w:lineRule="atLeast"/>
+        <w:rPr>
+          <w:rFonts w:ascii="Arial" w:hAnsi="Arial" w:cs="Arial"/>
+          <w:b/>
+          <w:bCs/>
+          <w:color w:val="2E3D49"/>
+          <w:sz w:val="17"/>
+          <w:szCs w:val="17"/>
+        </w:rPr>
+      </w:pPr>
+      <w:r>
+        <w:rPr>
+          <w:rFonts w:ascii="Arial" w:hAnsi="Arial" w:cs="Arial"/>
+          <w:b/>
+          <w:bCs/>
+          <w:color w:val="2E3D49"/>
+          <w:sz w:val="17"/>
+          <w:szCs w:val="17"/>
+        </w:rPr>
+        <w:t>Student ranks five features which they believe to be the most relevant for predicting an individual's’ income. Discussion is provided for why these features were chosen.</w:t>
+      </w:r>
+    </w:p>
+    <w:p>
+      <w:pPr>
+        <w:pStyle w:val="NormalWeb"/>
+        <w:shd w:val="clear" w:color="auto" w:fill="FFFFFF"/>
+        <w:spacing w:before="0" w:beforeAutospacing="0" w:after="0" w:afterAutospacing="0" w:line="240" w:lineRule="atLeast"/>
+        <w:rPr>
+          <w:rFonts w:ascii="Arial" w:hAnsi="Arial" w:cs="Arial"/>
+          <w:color w:val="58646D"/>
+          <w:sz w:val="21"/>
+          <w:szCs w:val="21"/>
+        </w:rPr>
+      </w:pPr>
+      <w:r>
+        <w:rPr>
+          <w:rFonts w:ascii="Arial" w:hAnsi="Arial" w:cs="Arial"/>
+          <w:color w:val="58646D"/>
+          <w:sz w:val="21"/>
+          <w:szCs w:val="21"/>
+        </w:rPr>
+        <w:t>Hours-per-week - higher the working hour of person can also be guessed as better income of the person</w:t>
+      </w:r>
+    </w:p>
+    <w:p>
+      <w:pPr>
+        <w:pStyle w:val="NormalWeb"/>
+        <w:shd w:val="clear" w:color="auto" w:fill="FFFFFF"/>
+        <w:spacing w:before="0" w:beforeAutospacing="0" w:after="0" w:afterAutospacing="0" w:line="240" w:lineRule="atLeast"/>
+        <w:rPr>
+          <w:rFonts w:ascii="Arial" w:hAnsi="Arial" w:cs="Arial"/>
+          <w:color w:val="58646D"/>
+          <w:sz w:val="17"/>
+          <w:szCs w:val="17"/>
+        </w:rPr>
+      </w:pPr>
+      <w:r>
+        <w:rPr>
+          <w:rFonts w:ascii="Arial" w:hAnsi="Arial" w:cs="Arial"/>
+          <w:color w:val="58646D"/>
+          <w:sz w:val="17"/>
+          <w:szCs w:val="17"/>
+        </w:rPr>
+        <w:t>This can also be good for separating people with part-time employment (who are usually paid by the hour) from those who are likely to have salaried positions.</w:t>
+      </w:r>
+    </w:p>
+    <w:p>
+      <w:pPr>
+        <w:pStyle w:val="NormalWeb"/>
+        <w:shd w:val="clear" w:color="auto" w:fill="FFFFFF"/>
+        <w:spacing w:before="0" w:beforeAutospacing="0" w:after="0" w:afterAutospacing="0" w:line="240" w:lineRule="atLeast"/>
+        <w:rPr>
+          <w:rFonts w:ascii="Arial" w:hAnsi="Arial" w:cs="Arial"/>
+          <w:b/>
+          <w:bCs/>
+          <w:color w:val="2E3D49"/>
+          <w:sz w:val="17"/>
+          <w:szCs w:val="17"/>
+        </w:rPr>
+      </w:pPr>
+      <w:r>
+        <w:rPr>
+          <w:rFonts w:ascii="Arial" w:hAnsi="Arial" w:cs="Arial"/>
+          <w:b/>
+          <w:bCs/>
+          <w:color w:val="2E3D49"/>
+          <w:sz w:val="17"/>
+          <w:szCs w:val="17"/>
+        </w:rPr>
+        <w:t>Student correctly implements a supervised learning model that makes use of the </w:t>
+      </w:r>
+      <w:proofErr w:type="spellStart"/>
+      <w:r>
+        <w:rPr>
+          <w:rStyle w:val="HTMLCode"/>
+          <w:rFonts w:ascii="Consolas" w:eastAsiaTheme="majorEastAsia" w:hAnsi="Consolas"/>
+          <w:b/>
+          <w:bCs/>
+          <w:color w:val="303030"/>
+          <w:sz w:val="15"/>
+          <w:szCs w:val="15"/>
+          <w:bdr w:val="single" w:sz="4" w:space="1" w:color="DCDCDC" w:frame="1"/>
+          <w:shd w:val="clear" w:color="auto" w:fill="F3F3F3"/>
+        </w:rPr>
+        <w:t>feature_importances</w:t>
+      </w:r>
+      <w:proofErr w:type="spellEnd"/>
+      <w:r>
+        <w:rPr>
+          <w:rStyle w:val="HTMLCode"/>
+          <w:rFonts w:ascii="Consolas" w:eastAsiaTheme="majorEastAsia" w:hAnsi="Consolas"/>
+          <w:b/>
+          <w:bCs/>
+          <w:color w:val="303030"/>
+          <w:sz w:val="15"/>
+          <w:szCs w:val="15"/>
+          <w:bdr w:val="single" w:sz="4" w:space="1" w:color="DCDCDC" w:frame="1"/>
+          <w:shd w:val="clear" w:color="auto" w:fill="F3F3F3"/>
+        </w:rPr>
+        <w:t>_</w:t>
+      </w:r>
+      <w:r>
+        <w:rPr>
+          <w:rFonts w:ascii="Arial" w:hAnsi="Arial" w:cs="Arial"/>
+          <w:b/>
+          <w:bCs/>
+          <w:color w:val="2E3D49"/>
+          <w:sz w:val="17"/>
+          <w:szCs w:val="17"/>
+        </w:rPr>
+        <w:t> attribute. Additionally, student discusses the differences or similarities between the features they considered relevant and the reported relevant features.</w:t>
+      </w:r>
+    </w:p>
+    <w:p>
+      <w:pPr>
+        <w:pStyle w:val="NormalWeb"/>
+        <w:shd w:val="clear" w:color="auto" w:fill="FFFFFF"/>
+        <w:spacing w:before="0" w:beforeAutospacing="0" w:after="0" w:afterAutospacing="0" w:line="240" w:lineRule="atLeast"/>
+        <w:rPr>
+          <w:rFonts w:ascii="Arial" w:hAnsi="Arial" w:cs="Arial"/>
+          <w:color w:val="58646D"/>
+          <w:sz w:val="17"/>
+          <w:szCs w:val="17"/>
+        </w:rPr>
+      </w:pPr>
+      <w:r>
+        <w:rPr>
+          <w:rFonts w:ascii="Arial" w:hAnsi="Arial" w:cs="Arial"/>
+          <w:color w:val="58646D"/>
+          <w:sz w:val="17"/>
+          <w:szCs w:val="17"/>
+        </w:rPr>
+        <w:t xml:space="preserve">Keep in mind that these feature </w:t>
+      </w:r>
+      <w:proofErr w:type="spellStart"/>
+      <w:r>
+        <w:rPr>
+          <w:rFonts w:ascii="Arial" w:hAnsi="Arial" w:cs="Arial"/>
+          <w:color w:val="58646D"/>
+          <w:sz w:val="17"/>
+          <w:szCs w:val="17"/>
+        </w:rPr>
+        <w:t>importances</w:t>
+      </w:r>
+      <w:proofErr w:type="spellEnd"/>
+      <w:r>
+        <w:rPr>
+          <w:rFonts w:ascii="Arial" w:hAnsi="Arial" w:cs="Arial"/>
+          <w:color w:val="58646D"/>
+          <w:sz w:val="17"/>
+          <w:szCs w:val="17"/>
+        </w:rPr>
+        <w:t xml:space="preserve"> may be somewhat 'model specific'. In other words, if you re-ran the analysis with a </w:t>
+      </w:r>
+      <w:proofErr w:type="spellStart"/>
+      <w:r>
+        <w:rPr>
+          <w:rFonts w:ascii="Arial" w:hAnsi="Arial" w:cs="Arial"/>
+          <w:color w:val="58646D"/>
+          <w:sz w:val="17"/>
+          <w:szCs w:val="17"/>
+        </w:rPr>
+        <w:t>AdaBoostClassifier</w:t>
+      </w:r>
+      <w:proofErr w:type="spellEnd"/>
+      <w:r>
+        <w:rPr>
+          <w:rFonts w:ascii="Arial" w:hAnsi="Arial" w:cs="Arial"/>
+          <w:color w:val="58646D"/>
+          <w:sz w:val="17"/>
+          <w:szCs w:val="17"/>
+        </w:rPr>
+        <w:t>, you'd get a different list of 'most important' features. While it's important to know which features are helping the model the most, keep in mind that this may not necessarily indicate something that is fundamental about the dataset itself.</w:t>
+      </w:r>
+    </w:p>
+    <w:p>
+      <w:pPr>
+        <w:pStyle w:val="NormalWeb"/>
+        <w:shd w:val="clear" w:color="auto" w:fill="FFFFFF"/>
+        <w:spacing w:before="0" w:beforeAutospacing="0" w:after="0" w:afterAutospacing="0" w:line="240" w:lineRule="atLeast"/>
+        <w:rPr>
+          <w:rFonts w:ascii="Arial" w:hAnsi="Arial" w:cs="Arial"/>
+          <w:b/>
+          <w:bCs/>
+          <w:color w:val="2E3D49"/>
+          <w:sz w:val="17"/>
+          <w:szCs w:val="17"/>
+        </w:rPr>
+      </w:pPr>
+      <w:r>
+        <w:rPr>
+          <w:rFonts w:ascii="Arial" w:hAnsi="Arial" w:cs="Arial"/>
+          <w:b/>
+          <w:bCs/>
+          <w:color w:val="2E3D49"/>
+          <w:sz w:val="17"/>
+          <w:szCs w:val="17"/>
+        </w:rPr>
+        <w:t>Student analyzes the final model's performance when only the top 5 features are used and compares this performance to the optimized model from </w:t>
+      </w:r>
+      <w:r>
+        <w:rPr>
+          <w:rStyle w:val="Strong"/>
+          <w:rFonts w:ascii="Arial" w:hAnsi="Arial" w:cs="Arial"/>
+          <w:color w:val="2E3D49"/>
+          <w:sz w:val="17"/>
+          <w:szCs w:val="17"/>
+        </w:rPr>
+        <w:t>Question 5</w:t>
+      </w:r>
+      <w:r>
+        <w:rPr>
+          <w:rFonts w:ascii="Arial" w:hAnsi="Arial" w:cs="Arial"/>
+          <w:b/>
+          <w:bCs/>
+          <w:color w:val="2E3D49"/>
+          <w:sz w:val="17"/>
+          <w:szCs w:val="17"/>
+        </w:rPr>
+        <w:t>.</w:t>
+      </w:r>
+    </w:p>
+    <w:p/>
     <w:sectPr>
       <w:pgSz w:w="12240" w:h="15840"/>
       <w:pgMar w:top="1440" w:right="1440" w:bottom="1440" w:left="1440" w:header="708" w:footer="708" w:gutter="0"/>
@@ -2712,8 +5068,312 @@
       </w:rPr>
     </w:lvl>
   </w:abstractNum>
+  <w:abstractNum w:abstractNumId="1">
+    <w:nsid w:val="09A47A82"/>
+    <w:multiLevelType w:val="multilevel"/>
+    <w:tmpl w:val="4DF05198"/>
+    <w:lvl w:ilvl="0">
+      <w:start w:val="1"/>
+      <w:numFmt w:val="bullet"/>
+      <w:lvlText w:val=""/>
+      <w:lvlJc w:val="left"/>
+      <w:pPr>
+        <w:tabs>
+          <w:tab w:val="num" w:pos="720"/>
+        </w:tabs>
+        <w:ind w:left="720" w:hanging="360"/>
+      </w:pPr>
+      <w:rPr>
+        <w:rFonts w:ascii="Symbol" w:hAnsi="Symbol" w:hint="default"/>
+        <w:sz w:val="20"/>
+      </w:rPr>
+    </w:lvl>
+    <w:lvl w:ilvl="1" w:tentative="1">
+      <w:start w:val="1"/>
+      <w:numFmt w:val="bullet"/>
+      <w:lvlText w:val="o"/>
+      <w:lvlJc w:val="left"/>
+      <w:pPr>
+        <w:tabs>
+          <w:tab w:val="num" w:pos="1440"/>
+        </w:tabs>
+        <w:ind w:left="1440" w:hanging="360"/>
+      </w:pPr>
+      <w:rPr>
+        <w:rFonts w:ascii="Courier New" w:hAnsi="Courier New" w:hint="default"/>
+        <w:sz w:val="20"/>
+      </w:rPr>
+    </w:lvl>
+    <w:lvl w:ilvl="2" w:tentative="1">
+      <w:start w:val="1"/>
+      <w:numFmt w:val="bullet"/>
+      <w:lvlText w:val=""/>
+      <w:lvlJc w:val="left"/>
+      <w:pPr>
+        <w:tabs>
+          <w:tab w:val="num" w:pos="2160"/>
+        </w:tabs>
+        <w:ind w:left="2160" w:hanging="360"/>
+      </w:pPr>
+      <w:rPr>
+        <w:rFonts w:ascii="Wingdings" w:hAnsi="Wingdings" w:hint="default"/>
+        <w:sz w:val="20"/>
+      </w:rPr>
+    </w:lvl>
+    <w:lvl w:ilvl="3" w:tentative="1">
+      <w:start w:val="1"/>
+      <w:numFmt w:val="bullet"/>
+      <w:lvlText w:val=""/>
+      <w:lvlJc w:val="left"/>
+      <w:pPr>
+        <w:tabs>
+          <w:tab w:val="num" w:pos="2880"/>
+        </w:tabs>
+        <w:ind w:left="2880" w:hanging="360"/>
+      </w:pPr>
+      <w:rPr>
+        <w:rFonts w:ascii="Wingdings" w:hAnsi="Wingdings" w:hint="default"/>
+        <w:sz w:val="20"/>
+      </w:rPr>
+    </w:lvl>
+    <w:lvl w:ilvl="4" w:tentative="1">
+      <w:start w:val="1"/>
+      <w:numFmt w:val="bullet"/>
+      <w:lvlText w:val=""/>
+      <w:lvlJc w:val="left"/>
+      <w:pPr>
+        <w:tabs>
+          <w:tab w:val="num" w:pos="3600"/>
+        </w:tabs>
+        <w:ind w:left="3600" w:hanging="360"/>
+      </w:pPr>
+      <w:rPr>
+        <w:rFonts w:ascii="Wingdings" w:hAnsi="Wingdings" w:hint="default"/>
+        <w:sz w:val="20"/>
+      </w:rPr>
+    </w:lvl>
+    <w:lvl w:ilvl="5" w:tentative="1">
+      <w:start w:val="1"/>
+      <w:numFmt w:val="bullet"/>
+      <w:lvlText w:val=""/>
+      <w:lvlJc w:val="left"/>
+      <w:pPr>
+        <w:tabs>
+          <w:tab w:val="num" w:pos="4320"/>
+        </w:tabs>
+        <w:ind w:left="4320" w:hanging="360"/>
+      </w:pPr>
+      <w:rPr>
+        <w:rFonts w:ascii="Wingdings" w:hAnsi="Wingdings" w:hint="default"/>
+        <w:sz w:val="20"/>
+      </w:rPr>
+    </w:lvl>
+    <w:lvl w:ilvl="6" w:tentative="1">
+      <w:start w:val="1"/>
+      <w:numFmt w:val="bullet"/>
+      <w:lvlText w:val=""/>
+      <w:lvlJc w:val="left"/>
+      <w:pPr>
+        <w:tabs>
+          <w:tab w:val="num" w:pos="5040"/>
+        </w:tabs>
+        <w:ind w:left="5040" w:hanging="360"/>
+      </w:pPr>
+      <w:rPr>
+        <w:rFonts w:ascii="Wingdings" w:hAnsi="Wingdings" w:hint="default"/>
+        <w:sz w:val="20"/>
+      </w:rPr>
+    </w:lvl>
+    <w:lvl w:ilvl="7" w:tentative="1">
+      <w:start w:val="1"/>
+      <w:numFmt w:val="bullet"/>
+      <w:lvlText w:val=""/>
+      <w:lvlJc w:val="left"/>
+      <w:pPr>
+        <w:tabs>
+          <w:tab w:val="num" w:pos="5760"/>
+        </w:tabs>
+        <w:ind w:left="5760" w:hanging="360"/>
+      </w:pPr>
+      <w:rPr>
+        <w:rFonts w:ascii="Wingdings" w:hAnsi="Wingdings" w:hint="default"/>
+        <w:sz w:val="20"/>
+      </w:rPr>
+    </w:lvl>
+    <w:lvl w:ilvl="8" w:tentative="1">
+      <w:start w:val="1"/>
+      <w:numFmt w:val="bullet"/>
+      <w:lvlText w:val=""/>
+      <w:lvlJc w:val="left"/>
+      <w:pPr>
+        <w:tabs>
+          <w:tab w:val="num" w:pos="6480"/>
+        </w:tabs>
+        <w:ind w:left="6480" w:hanging="360"/>
+      </w:pPr>
+      <w:rPr>
+        <w:rFonts w:ascii="Wingdings" w:hAnsi="Wingdings" w:hint="default"/>
+        <w:sz w:val="20"/>
+      </w:rPr>
+    </w:lvl>
+  </w:abstractNum>
+  <w:abstractNum w:abstractNumId="2">
+    <w:nsid w:val="728A5FD1"/>
+    <w:multiLevelType w:val="multilevel"/>
+    <w:tmpl w:val="3A8A4146"/>
+    <w:lvl w:ilvl="0">
+      <w:start w:val="1"/>
+      <w:numFmt w:val="bullet"/>
+      <w:lvlText w:val=""/>
+      <w:lvlJc w:val="left"/>
+      <w:pPr>
+        <w:tabs>
+          <w:tab w:val="num" w:pos="720"/>
+        </w:tabs>
+        <w:ind w:left="720" w:hanging="360"/>
+      </w:pPr>
+      <w:rPr>
+        <w:rFonts w:ascii="Symbol" w:hAnsi="Symbol" w:hint="default"/>
+        <w:sz w:val="20"/>
+      </w:rPr>
+    </w:lvl>
+    <w:lvl w:ilvl="1" w:tentative="1">
+      <w:start w:val="1"/>
+      <w:numFmt w:val="bullet"/>
+      <w:lvlText w:val="o"/>
+      <w:lvlJc w:val="left"/>
+      <w:pPr>
+        <w:tabs>
+          <w:tab w:val="num" w:pos="1440"/>
+        </w:tabs>
+        <w:ind w:left="1440" w:hanging="360"/>
+      </w:pPr>
+      <w:rPr>
+        <w:rFonts w:ascii="Courier New" w:hAnsi="Courier New" w:hint="default"/>
+        <w:sz w:val="20"/>
+      </w:rPr>
+    </w:lvl>
+    <w:lvl w:ilvl="2" w:tentative="1">
+      <w:start w:val="1"/>
+      <w:numFmt w:val="bullet"/>
+      <w:lvlText w:val=""/>
+      <w:lvlJc w:val="left"/>
+      <w:pPr>
+        <w:tabs>
+          <w:tab w:val="num" w:pos="2160"/>
+        </w:tabs>
+        <w:ind w:left="2160" w:hanging="360"/>
+      </w:pPr>
+      <w:rPr>
+        <w:rFonts w:ascii="Wingdings" w:hAnsi="Wingdings" w:hint="default"/>
+        <w:sz w:val="20"/>
+      </w:rPr>
+    </w:lvl>
+    <w:lvl w:ilvl="3" w:tentative="1">
+      <w:start w:val="1"/>
+      <w:numFmt w:val="bullet"/>
+      <w:lvlText w:val=""/>
+      <w:lvlJc w:val="left"/>
+      <w:pPr>
+        <w:tabs>
+          <w:tab w:val="num" w:pos="2880"/>
+        </w:tabs>
+        <w:ind w:left="2880" w:hanging="360"/>
+      </w:pPr>
+      <w:rPr>
+        <w:rFonts w:ascii="Wingdings" w:hAnsi="Wingdings" w:hint="default"/>
+        <w:sz w:val="20"/>
+      </w:rPr>
+    </w:lvl>
+    <w:lvl w:ilvl="4" w:tentative="1">
+      <w:start w:val="1"/>
+      <w:numFmt w:val="bullet"/>
+      <w:lvlText w:val=""/>
+      <w:lvlJc w:val="left"/>
+      <w:pPr>
+        <w:tabs>
+          <w:tab w:val="num" w:pos="3600"/>
+        </w:tabs>
+        <w:ind w:left="3600" w:hanging="360"/>
+      </w:pPr>
+      <w:rPr>
+        <w:rFonts w:ascii="Wingdings" w:hAnsi="Wingdings" w:hint="default"/>
+        <w:sz w:val="20"/>
+      </w:rPr>
+    </w:lvl>
+    <w:lvl w:ilvl="5" w:tentative="1">
+      <w:start w:val="1"/>
+      <w:numFmt w:val="bullet"/>
+      <w:lvlText w:val=""/>
+      <w:lvlJc w:val="left"/>
+      <w:pPr>
+        <w:tabs>
+          <w:tab w:val="num" w:pos="4320"/>
+        </w:tabs>
+        <w:ind w:left="4320" w:hanging="360"/>
+      </w:pPr>
+      <w:rPr>
+        <w:rFonts w:ascii="Wingdings" w:hAnsi="Wingdings" w:hint="default"/>
+        <w:sz w:val="20"/>
+      </w:rPr>
+    </w:lvl>
+    <w:lvl w:ilvl="6" w:tentative="1">
+      <w:start w:val="1"/>
+      <w:numFmt w:val="bullet"/>
+      <w:lvlText w:val=""/>
+      <w:lvlJc w:val="left"/>
+      <w:pPr>
+        <w:tabs>
+          <w:tab w:val="num" w:pos="5040"/>
+        </w:tabs>
+        <w:ind w:left="5040" w:hanging="360"/>
+      </w:pPr>
+      <w:rPr>
+        <w:rFonts w:ascii="Wingdings" w:hAnsi="Wingdings" w:hint="default"/>
+        <w:sz w:val="20"/>
+      </w:rPr>
+    </w:lvl>
+    <w:lvl w:ilvl="7" w:tentative="1">
+      <w:start w:val="1"/>
+      <w:numFmt w:val="bullet"/>
+      <w:lvlText w:val=""/>
+      <w:lvlJc w:val="left"/>
+      <w:pPr>
+        <w:tabs>
+          <w:tab w:val="num" w:pos="5760"/>
+        </w:tabs>
+        <w:ind w:left="5760" w:hanging="360"/>
+      </w:pPr>
+      <w:rPr>
+        <w:rFonts w:ascii="Wingdings" w:hAnsi="Wingdings" w:hint="default"/>
+        <w:sz w:val="20"/>
+      </w:rPr>
+    </w:lvl>
+    <w:lvl w:ilvl="8" w:tentative="1">
+      <w:start w:val="1"/>
+      <w:numFmt w:val="bullet"/>
+      <w:lvlText w:val=""/>
+      <w:lvlJc w:val="left"/>
+      <w:pPr>
+        <w:tabs>
+          <w:tab w:val="num" w:pos="6480"/>
+        </w:tabs>
+        <w:ind w:left="6480" w:hanging="360"/>
+      </w:pPr>
+      <w:rPr>
+        <w:rFonts w:ascii="Wingdings" w:hAnsi="Wingdings" w:hint="default"/>
+        <w:sz w:val="20"/>
+      </w:rPr>
+    </w:lvl>
+  </w:abstractNum>
   <w:num w:numId="1">
     <w:abstractNumId w:val="0"/>
+  </w:num>
+  <w:num w:numId="2">
+    <w:abstractNumId w:val="1"/>
+  </w:num>
+  <w:num w:numId="3">
+    <w:abstractNumId w:val="2"/>
   </w:num>
 </w:numbering>
 </file>
@@ -2876,6 +5536,7 @@
   <w:style w:type="paragraph" w:default="1" w:styleId="Normal">
     <w:name w:val="Normal"/>
     <w:qFormat/>
+    <w:rsid w:val="003A34F5"/>
     <w:rPr>
       <w:rFonts w:cs="Mangal"/>
     </w:rPr>
@@ -2897,6 +5558,31 @@
       <w:bCs/>
       <w:sz w:val="27"/>
       <w:szCs w:val="27"/>
+    </w:rPr>
+  </w:style>
+  <w:style w:type="paragraph" w:styleId="Heading4">
+    <w:name w:val="heading 4"/>
+    <w:basedOn w:val="Normal"/>
+    <w:next w:val="Normal"/>
+    <w:link w:val="Heading4Char"/>
+    <w:uiPriority w:val="9"/>
+    <w:semiHidden/>
+    <w:unhideWhenUsed/>
+    <w:qFormat/>
+    <w:rsid w:val="00CD061B"/>
+    <w:pPr>
+      <w:keepNext/>
+      <w:keepLines/>
+      <w:spacing w:before="200" w:after="0"/>
+      <w:outlineLvl w:val="3"/>
+    </w:pPr>
+    <w:rPr>
+      <w:rFonts w:asciiTheme="majorHAnsi" w:eastAsiaTheme="majorEastAsia" w:hAnsiTheme="majorHAnsi" w:cstheme="majorBidi"/>
+      <w:b/>
+      <w:bCs/>
+      <w:i/>
+      <w:iCs/>
+      <w:color w:val="4F81BD" w:themeColor="accent1"/>
     </w:rPr>
   </w:style>
   <w:style w:type="character" w:default="1" w:styleId="DefaultParagraphFont">
@@ -3022,6 +5708,103 @@
       <w:sz w:val="16"/>
       <w:szCs w:val="14"/>
     </w:rPr>
+  </w:style>
+  <w:style w:type="character" w:customStyle="1" w:styleId="Heading4Char">
+    <w:name w:val="Heading 4 Char"/>
+    <w:basedOn w:val="DefaultParagraphFont"/>
+    <w:link w:val="Heading4"/>
+    <w:uiPriority w:val="9"/>
+    <w:semiHidden/>
+    <w:rsid w:val="00CD061B"/>
+    <w:rPr>
+      <w:rFonts w:asciiTheme="majorHAnsi" w:eastAsiaTheme="majorEastAsia" w:hAnsiTheme="majorHAnsi" w:cstheme="majorBidi"/>
+      <w:b/>
+      <w:bCs/>
+      <w:i/>
+      <w:iCs/>
+      <w:color w:val="4F81BD" w:themeColor="accent1"/>
+    </w:rPr>
+  </w:style>
+  <w:style w:type="paragraph" w:styleId="HTMLPreformatted">
+    <w:name w:val="HTML Preformatted"/>
+    <w:basedOn w:val="Normal"/>
+    <w:link w:val="HTMLPreformattedChar"/>
+    <w:uiPriority w:val="99"/>
+    <w:semiHidden/>
+    <w:unhideWhenUsed/>
+    <w:rsid w:val="00CD061B"/>
+    <w:pPr>
+      <w:tabs>
+        <w:tab w:val="left" w:pos="916"/>
+        <w:tab w:val="left" w:pos="1832"/>
+        <w:tab w:val="left" w:pos="2748"/>
+        <w:tab w:val="left" w:pos="3664"/>
+        <w:tab w:val="left" w:pos="4580"/>
+        <w:tab w:val="left" w:pos="5496"/>
+        <w:tab w:val="left" w:pos="6412"/>
+        <w:tab w:val="left" w:pos="7328"/>
+        <w:tab w:val="left" w:pos="8244"/>
+        <w:tab w:val="left" w:pos="9160"/>
+        <w:tab w:val="left" w:pos="10076"/>
+        <w:tab w:val="left" w:pos="10992"/>
+        <w:tab w:val="left" w:pos="11908"/>
+        <w:tab w:val="left" w:pos="12824"/>
+        <w:tab w:val="left" w:pos="13740"/>
+        <w:tab w:val="left" w:pos="14656"/>
+      </w:tabs>
+      <w:spacing w:after="0" w:line="240" w:lineRule="auto"/>
+    </w:pPr>
+    <w:rPr>
+      <w:rFonts w:ascii="Courier New" w:eastAsia="Times New Roman" w:hAnsi="Courier New" w:cs="Courier New"/>
+      <w:sz w:val="20"/>
+    </w:rPr>
+  </w:style>
+  <w:style w:type="character" w:customStyle="1" w:styleId="HTMLPreformattedChar">
+    <w:name w:val="HTML Preformatted Char"/>
+    <w:basedOn w:val="DefaultParagraphFont"/>
+    <w:link w:val="HTMLPreformatted"/>
+    <w:uiPriority w:val="99"/>
+    <w:semiHidden/>
+    <w:rsid w:val="00CD061B"/>
+    <w:rPr>
+      <w:rFonts w:ascii="Courier New" w:eastAsia="Times New Roman" w:hAnsi="Courier New" w:cs="Courier New"/>
+      <w:sz w:val="20"/>
+    </w:rPr>
+  </w:style>
+  <w:style w:type="character" w:customStyle="1" w:styleId="hljs-constant">
+    <w:name w:val="hljs-constant"/>
+    <w:basedOn w:val="DefaultParagraphFont"/>
+    <w:rsid w:val="00CD061B"/>
+  </w:style>
+  <w:style w:type="character" w:customStyle="1" w:styleId="hljs-symbol">
+    <w:name w:val="hljs-symbol"/>
+    <w:basedOn w:val="DefaultParagraphFont"/>
+    <w:rsid w:val="00CD061B"/>
+  </w:style>
+  <w:style w:type="character" w:customStyle="1" w:styleId="hljs-number">
+    <w:name w:val="hljs-number"/>
+    <w:basedOn w:val="DefaultParagraphFont"/>
+    <w:rsid w:val="00CD061B"/>
+  </w:style>
+  <w:style w:type="character" w:customStyle="1" w:styleId="hljs-variable">
+    <w:name w:val="hljs-variable"/>
+    <w:basedOn w:val="DefaultParagraphFont"/>
+    <w:rsid w:val="00CD061B"/>
+  </w:style>
+  <w:style w:type="character" w:customStyle="1" w:styleId="hljs-comment">
+    <w:name w:val="hljs-comment"/>
+    <w:basedOn w:val="DefaultParagraphFont"/>
+    <w:rsid w:val="00CD061B"/>
+  </w:style>
+  <w:style w:type="character" w:customStyle="1" w:styleId="hljs-keyword">
+    <w:name w:val="hljs-keyword"/>
+    <w:basedOn w:val="DefaultParagraphFont"/>
+    <w:rsid w:val="00CD061B"/>
+  </w:style>
+  <w:style w:type="character" w:customStyle="1" w:styleId="hljs-string">
+    <w:name w:val="hljs-string"/>
+    <w:basedOn w:val="DefaultParagraphFont"/>
+    <w:rsid w:val="00CD061B"/>
   </w:style>
 </w:styles>
 </file>

</xml_diff>